<commit_message>
Change Plano de Gerenciamento do Escopo
</commit_message>
<xml_diff>
--- a/Planodegerenciamentodoescopo.docx
+++ b/Planodegerenciamentodoescopo.docx
@@ -363,7 +363,7 @@
               <w:rPr>
                 <w:rtl w:val="0"/>
               </w:rPr>
-              <w:t xml:space="preserve">19/05</w:t>
+              <w:t xml:space="preserve">18/05</w:t>
             </w:r>
             <w:r>
               <w:rPr>
@@ -403,7 +403,7 @@
               <w:rPr>
                 <w:rtl w:val="0"/>
               </w:rPr>
-              <w:t xml:space="preserve">Pepe, thi frug</w:t>
+              <w:t xml:space="preserve">Gerente de Requisitos</w:t>
             </w:r>
             <w:r>
               <w:rPr>
@@ -443,12 +443,214 @@
               <w:rPr>
                 <w:rtl w:val="0"/>
               </w:rPr>
-              <w:t xml:space="preserve">Preenchimento e Orientação do Plano</w:t>
-            </w:r>
-            <w:r>
-              <w:rPr>
-                <w:rtl w:val="0"/>
-              </w:rPr>
+              <w:t xml:space="preserve">Criação do documento de acordo com template</w:t>
+            </w:r>
+            <w:r>
+              <w:rPr>
+                <w:rtl w:val="0"/>
+              </w:rPr>
+            </w:r>
+          </w:p>
+        </w:tc>
+      </w:tr>
+      <w:tr>
+        <w:trPr>
+          <w:trHeight w:val="340" w:hRule="atLeast"/>
+        </w:trPr>
+        <w:tc>
+          <w:tcPr>
+            <w:vAlign w:val="center"/>
+          </w:tcPr>
+          <w:p>
+            <w:pPr>
+              <w:keepNext w:val="0"/>
+              <w:keepLines w:val="0"/>
+              <w:widowControl w:val="0"/>
+              <w:pBdr/>
+              <w:spacing w:after="0" w:before="0" w:line="240" w:lineRule="auto"/>
+              <w:ind w:left="0" w:right="0" w:firstLine="0"/>
+              <w:contextualSpacing w:val="0"/>
+              <w:jc w:val="center"/>
+              <w:rPr/>
+            </w:pPr>
+            <w:r>
+              <w:rPr>
+                <w:rtl w:val="0"/>
+              </w:rPr>
+              <w:t xml:space="preserve">1.1</w:t>
+            </w:r>
+          </w:p>
+        </w:tc>
+        <w:tc>
+          <w:tcPr>
+            <w:vAlign w:val="center"/>
+          </w:tcPr>
+          <w:p>
+            <w:pPr>
+              <w:keepNext w:val="0"/>
+              <w:keepLines w:val="0"/>
+              <w:widowControl w:val="0"/>
+              <w:pBdr/>
+              <w:spacing w:after="0" w:before="0" w:line="240" w:lineRule="auto"/>
+              <w:ind w:left="0" w:right="0" w:firstLine="0"/>
+              <w:contextualSpacing w:val="0"/>
+              <w:jc w:val="center"/>
+              <w:rPr/>
+            </w:pPr>
+            <w:r>
+              <w:rPr>
+                <w:rtl w:val="0"/>
+              </w:rPr>
+              <w:t xml:space="preserve">19/05</w:t>
+            </w:r>
+          </w:p>
+        </w:tc>
+        <w:tc>
+          <w:tcPr>
+            <w:vAlign w:val="center"/>
+          </w:tcPr>
+          <w:p>
+            <w:pPr>
+              <w:keepNext w:val="0"/>
+              <w:keepLines w:val="0"/>
+              <w:widowControl w:val="0"/>
+              <w:pBdr/>
+              <w:spacing w:after="0" w:before="0" w:line="240" w:lineRule="auto"/>
+              <w:ind w:left="0" w:right="0" w:firstLine="0"/>
+              <w:contextualSpacing w:val="0"/>
+              <w:jc w:val="center"/>
+              <w:rPr/>
+            </w:pPr>
+            <w:r>
+              <w:rPr>
+                <w:rtl w:val="0"/>
+              </w:rPr>
+              <w:t xml:space="preserve">Gerente de Qualidade</w:t>
+            </w:r>
+          </w:p>
+        </w:tc>
+        <w:tc>
+          <w:tcPr>
+            <w:vAlign w:val="center"/>
+          </w:tcPr>
+          <w:p>
+            <w:pPr>
+              <w:keepNext w:val="0"/>
+              <w:keepLines w:val="0"/>
+              <w:widowControl w:val="0"/>
+              <w:pBdr/>
+              <w:spacing w:after="0" w:before="0" w:line="240" w:lineRule="auto"/>
+              <w:ind w:left="0" w:right="0" w:firstLine="0"/>
+              <w:contextualSpacing w:val="0"/>
+              <w:jc w:val="center"/>
+              <w:rPr/>
+            </w:pPr>
+            <w:r>
+              <w:rPr>
+                <w:rtl w:val="0"/>
+              </w:rPr>
+              <w:t xml:space="preserve">Preenchimento do documento</w:t>
+            </w:r>
+          </w:p>
+        </w:tc>
+      </w:tr>
+      <w:tr>
+        <w:trPr>
+          <w:trHeight w:val="340" w:hRule="atLeast"/>
+        </w:trPr>
+        <w:tc>
+          <w:tcPr>
+            <w:vAlign w:val="center"/>
+          </w:tcPr>
+          <w:p>
+            <w:pPr>
+              <w:keepNext w:val="0"/>
+              <w:keepLines w:val="0"/>
+              <w:widowControl w:val="0"/>
+              <w:pBdr/>
+              <w:spacing w:after="0" w:before="0" w:line="240" w:lineRule="auto"/>
+              <w:ind w:left="0" w:right="0" w:firstLine="0"/>
+              <w:contextualSpacing w:val="0"/>
+              <w:jc w:val="center"/>
+              <w:rPr/>
+            </w:pPr>
+            <w:r>
+              <w:rPr>
+                <w:rtl w:val="0"/>
+              </w:rPr>
+              <w:t xml:space="preserve">1.2</w:t>
+            </w:r>
+          </w:p>
+        </w:tc>
+        <w:tc>
+          <w:tcPr>
+            <w:vAlign w:val="center"/>
+          </w:tcPr>
+          <w:p>
+            <w:pPr>
+              <w:keepNext w:val="0"/>
+              <w:keepLines w:val="0"/>
+              <w:widowControl w:val="0"/>
+              <w:pBdr/>
+              <w:spacing w:after="0" w:before="0" w:line="240" w:lineRule="auto"/>
+              <w:ind w:left="0" w:right="0" w:firstLine="0"/>
+              <w:contextualSpacing w:val="0"/>
+              <w:jc w:val="center"/>
+              <w:rPr/>
+            </w:pPr>
+            <w:r>
+              <w:rPr>
+                <w:rtl w:val="0"/>
+              </w:rPr>
+              <w:t xml:space="preserve">19/05</w:t>
+            </w:r>
+          </w:p>
+        </w:tc>
+        <w:tc>
+          <w:tcPr>
+            <w:vAlign w:val="center"/>
+          </w:tcPr>
+          <w:p>
+            <w:pPr>
+              <w:keepNext w:val="0"/>
+              <w:keepLines w:val="0"/>
+              <w:widowControl w:val="0"/>
+              <w:pBdr/>
+              <w:spacing w:after="0" w:before="0" w:line="240" w:lineRule="auto"/>
+              <w:ind w:left="0" w:right="0" w:firstLine="0"/>
+              <w:contextualSpacing w:val="0"/>
+              <w:jc w:val="center"/>
+              <w:rPr/>
+            </w:pPr>
+            <w:r>
+              <w:rPr>
+                <w:rtl w:val="0"/>
+              </w:rPr>
+              <w:t xml:space="preserve">Gerente de Requisitos</w:t>
+            </w:r>
+          </w:p>
+        </w:tc>
+        <w:tc>
+          <w:tcPr>
+            <w:vAlign w:val="center"/>
+          </w:tcPr>
+          <w:p>
+            <w:pPr>
+              <w:keepNext w:val="0"/>
+              <w:keepLines w:val="0"/>
+              <w:widowControl w:val="0"/>
+              <w:pBdr/>
+              <w:spacing w:after="0" w:before="0" w:line="240" w:lineRule="auto"/>
+              <w:ind w:left="0" w:right="0" w:firstLine="0"/>
+              <w:contextualSpacing w:val="0"/>
+              <w:jc w:val="center"/>
+              <w:rPr/>
+            </w:pPr>
+            <w:r>
+              <w:rPr>
+                <w:rtl w:val="0"/>
+              </w:rPr>
+              <w:t xml:space="preserve">Preenchimento e atualização do documento</w:t>
             </w:r>
           </w:p>
         </w:tc>
@@ -483,16 +685,19 @@
         <w:pStyle w:val="Heading1"/>
         <w:numPr>
           <w:ilvl w:val="0"/>
-          <w:numId w:val="3"/>
+          <w:numId w:val="8"/>
         </w:numPr>
         <w:pBdr/>
         <w:ind w:left="432" w:hanging="432"/>
-        <w:rPr/>
+        <w:rPr>
+          <w:u w:val="none"/>
+        </w:rPr>
       </w:pPr>
       <w:bookmarkStart w:colFirst="0" w:colLast="0" w:name="_gjdgxs" w:id="0"/>
       <w:bookmarkEnd w:id="0"/>
       <w:r>
         <w:rPr>
+          <w:u w:val="none"/>
           <w:rtl w:val="0"/>
         </w:rPr>
         <w:t xml:space="preserve">Objetivo do Plano de gerenciamento do escopo</w:t>
@@ -527,53 +732,8 @@
       </w:pPr>
       <w:r>
         <w:rPr>
-          <w:rFonts w:ascii="Calibri" w:cs="Calibri" w:eastAsia="Calibri" w:hAnsi="Calibri"/>
-          <w:b w:val="0"/>
-          <w:i w:val="0"/>
-          <w:smallCaps w:val="0"/>
-          <w:strike w:val="0"/>
-          <w:color w:val="000000"/>
-          <w:sz w:val="16"/>
-          <w:szCs w:val="16"/>
-          <w:u w:val="none"/>
-          <w:vertAlign w:val="baseline"/>
-          <w:rtl w:val="0"/>
-        </w:rPr>
-        <w:t xml:space="preserve">[Descreva o objetivo do </w:t>
-      </w:r>
-      <w:hyperlink r:id="rId5">
-        <w:r>
-          <w:rPr>
-            <w:rFonts w:ascii="Calibri" w:cs="Calibri" w:eastAsia="Calibri" w:hAnsi="Calibri"/>
-            <w:b w:val="0"/>
-            <w:i w:val="0"/>
-            <w:smallCaps w:val="0"/>
-            <w:strike w:val="0"/>
-            <w:color w:val="0000ff"/>
-            <w:sz w:val="16"/>
-            <w:szCs w:val="16"/>
-            <w:u w:val="single"/>
-            <w:vertAlign w:val="baseline"/>
-            <w:rtl w:val="0"/>
-          </w:rPr>
-          <w:t xml:space="preserve">Plano de gerenciamento do escopo</w:t>
-        </w:r>
-      </w:hyperlink>
-      <w:r>
-        <w:rPr>
-          <w:rFonts w:ascii="Calibri" w:cs="Calibri" w:eastAsia="Calibri" w:hAnsi="Calibri"/>
-          <w:b w:val="0"/>
-          <w:i w:val="0"/>
-          <w:smallCaps w:val="0"/>
-          <w:strike w:val="0"/>
-          <w:color w:val="000000"/>
-          <w:sz w:val="16"/>
-          <w:szCs w:val="16"/>
-          <w:u w:val="none"/>
-          <w:vertAlign w:val="baseline"/>
-          <w:rtl w:val="0"/>
-        </w:rPr>
-        <w:t xml:space="preserve">.]</w:t>
+          <w:rtl w:val="0"/>
+        </w:rPr>
       </w:r>
     </w:p>
     <w:p>
@@ -612,97 +772,27 @@
         <w:pStyle w:val="Heading1"/>
         <w:numPr>
           <w:ilvl w:val="0"/>
-          <w:numId w:val="3"/>
+          <w:numId w:val="8"/>
         </w:numPr>
         <w:pBdr/>
         <w:ind w:left="432" w:hanging="432"/>
-        <w:rPr/>
+        <w:rPr>
+          <w:u w:val="none"/>
+        </w:rPr>
       </w:pPr>
       <w:bookmarkStart w:colFirst="0" w:colLast="0" w:name="_30j0zll" w:id="1"/>
       <w:bookmarkEnd w:id="1"/>
       <w:r>
         <w:rPr>
+          <w:u w:val="none"/>
           <w:rtl w:val="0"/>
         </w:rPr>
         <w:t xml:space="preserve">Método de gerenciamento do escopo </w:t>
       </w:r>
-    </w:p>
-    <w:p>
-      <w:pPr>
-        <w:keepNext w:val="0"/>
-        <w:keepLines w:val="0"/>
-        <w:widowControl w:val="0"/>
-        <w:pBdr/>
-        <w:tabs>
-          <w:tab w:val="center" w:pos="4320"/>
-          <w:tab w:val="right" w:pos="8640"/>
-        </w:tabs>
-        <w:spacing w:after="0" w:before="0" w:line="240" w:lineRule="auto"/>
-        <w:ind w:left="0" w:right="0" w:firstLine="0"/>
-        <w:contextualSpacing w:val="0"/>
-        <w:jc w:val="left"/>
-        <w:rPr>
-          <w:rFonts w:ascii="Calibri" w:cs="Calibri" w:eastAsia="Calibri" w:hAnsi="Calibri"/>
-          <w:b w:val="0"/>
-          <w:i w:val="0"/>
-          <w:smallCaps w:val="0"/>
-          <w:strike w:val="0"/>
-          <w:color w:val="000000"/>
-          <w:sz w:val="16"/>
-          <w:szCs w:val="16"/>
-          <w:u w:val="none"/>
-          <w:vertAlign w:val="baseline"/>
-        </w:rPr>
-      </w:pPr>
-      <w:r>
-        <w:rPr>
-          <w:rFonts w:ascii="Calibri" w:cs="Calibri" w:eastAsia="Calibri" w:hAnsi="Calibri"/>
-          <w:b w:val="0"/>
-          <w:i w:val="0"/>
-          <w:smallCaps w:val="0"/>
-          <w:strike w:val="0"/>
-          <w:color w:val="000000"/>
-          <w:sz w:val="16"/>
-          <w:szCs w:val="16"/>
-          <w:u w:val="none"/>
-          <w:vertAlign w:val="baseline"/>
-          <w:rtl w:val="0"/>
-        </w:rPr>
-        <w:t xml:space="preserve">[Use as seções seguintes para identificar os componentes do </w:t>
-      </w:r>
-      <w:hyperlink r:id="rId6">
-        <w:r>
-          <w:rPr>
-            <w:rFonts w:ascii="Calibri" w:cs="Calibri" w:eastAsia="Calibri" w:hAnsi="Calibri"/>
-            <w:b w:val="0"/>
-            <w:i w:val="0"/>
-            <w:smallCaps w:val="0"/>
-            <w:strike w:val="0"/>
-            <w:color w:val="0000ff"/>
-            <w:sz w:val="16"/>
-            <w:szCs w:val="16"/>
-            <w:u w:val="single"/>
-            <w:vertAlign w:val="baseline"/>
-            <w:rtl w:val="0"/>
-          </w:rPr>
-          <w:t xml:space="preserve">Plano de gerenciamento do escopo</w:t>
-        </w:r>
-      </w:hyperlink>
-      <w:r>
-        <w:rPr>
-          <w:rFonts w:ascii="Calibri" w:cs="Calibri" w:eastAsia="Calibri" w:hAnsi="Calibri"/>
-          <w:b w:val="0"/>
-          <w:i w:val="0"/>
-          <w:smallCaps w:val="0"/>
-          <w:strike w:val="0"/>
-          <w:color w:val="000000"/>
-          <w:sz w:val="16"/>
-          <w:szCs w:val="16"/>
-          <w:u w:val="none"/>
-          <w:vertAlign w:val="baseline"/>
-          <w:rtl w:val="0"/>
-        </w:rPr>
-        <w:t xml:space="preserve"> ou modifique-as para encontrar suas necessidades. ]</w:t>
+      <w:r>
+        <w:rPr>
+          <w:rtl w:val="0"/>
+        </w:rPr>
       </w:r>
     </w:p>
     <w:p>
@@ -747,7 +837,7 @@
         <w:pStyle w:val="Heading2"/>
         <w:numPr>
           <w:ilvl w:val="1"/>
-          <w:numId w:val="3"/>
+          <w:numId w:val="8"/>
         </w:numPr>
         <w:pBdr/>
         <w:ind w:left="576" w:hanging="576"/>
@@ -761,83 +851,10 @@
         </w:rPr>
         <w:t xml:space="preserve">Processos de Gerenciamento do Escopo</w:t>
       </w:r>
-    </w:p>
-    <w:p>
-      <w:pPr>
-        <w:keepNext w:val="0"/>
-        <w:keepLines w:val="0"/>
-        <w:widowControl w:val="0"/>
-        <w:pBdr/>
-        <w:tabs>
-          <w:tab w:val="center" w:pos="4320"/>
-          <w:tab w:val="right" w:pos="8640"/>
-        </w:tabs>
-        <w:spacing w:after="0" w:before="0" w:line="240" w:lineRule="auto"/>
-        <w:ind w:left="0" w:right="0" w:firstLine="0"/>
-        <w:contextualSpacing w:val="0"/>
-        <w:jc w:val="left"/>
-        <w:rPr>
-          <w:rFonts w:ascii="Calibri" w:cs="Calibri" w:eastAsia="Calibri" w:hAnsi="Calibri"/>
-          <w:b w:val="0"/>
-          <w:i w:val="0"/>
-          <w:smallCaps w:val="0"/>
-          <w:strike w:val="0"/>
-          <w:color w:val="000000"/>
-          <w:sz w:val="16"/>
-          <w:szCs w:val="16"/>
-          <w:u w:val="none"/>
-          <w:vertAlign w:val="baseline"/>
-        </w:rPr>
-      </w:pPr>
-      <w:r>
-        <w:rPr>
-          <w:rFonts w:ascii="Calibri" w:cs="Calibri" w:eastAsia="Calibri" w:hAnsi="Calibri"/>
-          <w:b w:val="0"/>
-          <w:i w:val="0"/>
-          <w:smallCaps w:val="0"/>
-          <w:strike w:val="0"/>
-          <w:color w:val="000000"/>
-          <w:sz w:val="16"/>
-          <w:szCs w:val="16"/>
-          <w:u w:val="none"/>
-          <w:vertAlign w:val="baseline"/>
-          <w:rtl w:val="0"/>
-        </w:rPr>
-        <w:t xml:space="preserve">[Descreva os processos de </w:t>
-      </w:r>
-      <w:hyperlink r:id="rId7">
-        <w:r>
-          <w:rPr>
-            <w:rFonts w:ascii="Calibri" w:cs="Calibri" w:eastAsia="Calibri" w:hAnsi="Calibri"/>
-            <w:b w:val="0"/>
-            <w:i w:val="0"/>
-            <w:smallCaps w:val="0"/>
-            <w:strike w:val="0"/>
-            <w:color w:val="0000ff"/>
-            <w:sz w:val="16"/>
-            <w:szCs w:val="16"/>
-            <w:u w:val="single"/>
-            <w:vertAlign w:val="baseline"/>
-            <w:rtl w:val="0"/>
-          </w:rPr>
-          <w:t xml:space="preserve">Gerenciamento do escopo do projeto</w:t>
-        </w:r>
-      </w:hyperlink>
-      <w:r>
-        <w:rPr>
-          <w:rFonts w:ascii="Calibri" w:cs="Calibri" w:eastAsia="Calibri" w:hAnsi="Calibri"/>
-          <w:b w:val="0"/>
-          <w:i w:val="0"/>
-          <w:smallCaps w:val="0"/>
-          <w:strike w:val="0"/>
-          <w:color w:val="000000"/>
-          <w:sz w:val="16"/>
-          <w:szCs w:val="16"/>
-          <w:u w:val="none"/>
-          <w:vertAlign w:val="baseline"/>
-          <w:rtl w:val="0"/>
-        </w:rPr>
-        <w:t xml:space="preserve"> a serem adotados no projeto. ]</w:t>
+      <w:r>
+        <w:rPr>
+          <w:rtl w:val="0"/>
+        </w:rPr>
       </w:r>
     </w:p>
     <w:p>
@@ -854,25 +871,23 @@
     </w:p>
     <w:p>
       <w:pPr>
-        <w:pBdr/>
-        <w:contextualSpacing w:val="0"/>
-        <w:rPr/>
-      </w:pPr>
-      <w:hyperlink r:id="rId8">
-        <w:r>
-          <w:rPr>
-            <w:color w:val="0000ff"/>
-            <w:u w:val="single"/>
-            <w:rtl w:val="0"/>
-          </w:rPr>
-          <w:t xml:space="preserve">Coletar os requisitos</w:t>
-        </w:r>
-      </w:hyperlink>
-      <w:r>
-        <w:rPr>
-          <w:rtl w:val="0"/>
-        </w:rPr>
-        <w:t xml:space="preserve"> </w:t>
+        <w:numPr>
+          <w:ilvl w:val="0"/>
+          <w:numId w:val="5"/>
+        </w:numPr>
+        <w:pBdr/>
+        <w:ind w:left="720" w:hanging="360"/>
+        <w:contextualSpacing w:val="1"/>
+        <w:rPr>
+          <w:b w:val="1"/>
+        </w:rPr>
+      </w:pPr>
+      <w:r>
+        <w:rPr>
+          <w:b w:val="1"/>
+          <w:rtl w:val="0"/>
+        </w:rPr>
+        <w:t xml:space="preserve">Coletar os requisitos </w:t>
       </w:r>
     </w:p>
     <w:p>
@@ -903,25 +918,23 @@
     </w:p>
     <w:p>
       <w:pPr>
-        <w:pBdr/>
-        <w:contextualSpacing w:val="0"/>
-        <w:rPr/>
-      </w:pPr>
-      <w:hyperlink r:id="rId9">
-        <w:r>
-          <w:rPr>
-            <w:color w:val="0000ff"/>
-            <w:u w:val="single"/>
-            <w:rtl w:val="0"/>
-          </w:rPr>
-          <w:t xml:space="preserve">Definir o escopo</w:t>
-        </w:r>
-      </w:hyperlink>
-      <w:r>
-        <w:rPr>
-          <w:rtl w:val="0"/>
-        </w:rPr>
-        <w:t xml:space="preserve"> </w:t>
+        <w:numPr>
+          <w:ilvl w:val="0"/>
+          <w:numId w:val="7"/>
+        </w:numPr>
+        <w:pBdr/>
+        <w:ind w:left="720" w:hanging="360"/>
+        <w:contextualSpacing w:val="1"/>
+        <w:rPr>
+          <w:b w:val="1"/>
+        </w:rPr>
+      </w:pPr>
+      <w:r>
+        <w:rPr>
+          <w:b w:val="1"/>
+          <w:rtl w:val="0"/>
+        </w:rPr>
+        <w:t xml:space="preserve">Definir o escopo </w:t>
       </w:r>
     </w:p>
     <w:p>
@@ -956,21 +969,31 @@
         <w:contextualSpacing w:val="0"/>
         <w:rPr/>
       </w:pPr>
-      <w:hyperlink r:id="rId10">
-        <w:r>
-          <w:rPr>
-            <w:color w:val="0000ff"/>
-            <w:u w:val="single"/>
-            <w:rtl w:val="0"/>
-          </w:rPr>
-          <w:t xml:space="preserve">Criar a EAP</w:t>
-        </w:r>
-      </w:hyperlink>
-      <w:r>
-        <w:rPr>
-          <w:rtl w:val="0"/>
-        </w:rPr>
-        <w:t xml:space="preserve"> </w:t>
+      <w:r>
+        <w:rPr>
+          <w:rtl w:val="0"/>
+        </w:rPr>
+      </w:r>
+    </w:p>
+    <w:p>
+      <w:pPr>
+        <w:numPr>
+          <w:ilvl w:val="0"/>
+          <w:numId w:val="4"/>
+        </w:numPr>
+        <w:pBdr/>
+        <w:ind w:left="720" w:hanging="360"/>
+        <w:contextualSpacing w:val="1"/>
+        <w:rPr>
+          <w:b w:val="1"/>
+        </w:rPr>
+      </w:pPr>
+      <w:r>
+        <w:rPr>
+          <w:b w:val="1"/>
+          <w:rtl w:val="0"/>
+        </w:rPr>
+        <w:t xml:space="preserve">Criar a EAP </w:t>
       </w:r>
     </w:p>
     <w:p>
@@ -1002,25 +1025,23 @@
     </w:p>
     <w:p>
       <w:pPr>
-        <w:pBdr/>
-        <w:contextualSpacing w:val="0"/>
-        <w:rPr/>
-      </w:pPr>
-      <w:hyperlink r:id="rId11">
-        <w:r>
-          <w:rPr>
-            <w:color w:val="0000ff"/>
-            <w:u w:val="single"/>
-            <w:rtl w:val="0"/>
-          </w:rPr>
-          <w:t xml:space="preserve">Validar o escopo</w:t>
-        </w:r>
-      </w:hyperlink>
-      <w:r>
-        <w:rPr>
-          <w:rtl w:val="0"/>
-        </w:rPr>
-        <w:t xml:space="preserve"> </w:t>
+        <w:numPr>
+          <w:ilvl w:val="0"/>
+          <w:numId w:val="6"/>
+        </w:numPr>
+        <w:pBdr/>
+        <w:ind w:left="720" w:hanging="360"/>
+        <w:contextualSpacing w:val="1"/>
+        <w:rPr>
+          <w:b w:val="1"/>
+        </w:rPr>
+      </w:pPr>
+      <w:r>
+        <w:rPr>
+          <w:b w:val="1"/>
+          <w:rtl w:val="0"/>
+        </w:rPr>
+        <w:t xml:space="preserve">Validar o escopo </w:t>
       </w:r>
     </w:p>
     <w:p>
@@ -1052,24 +1073,23 @@
     </w:p>
     <w:p>
       <w:pPr>
-        <w:pBdr/>
-        <w:contextualSpacing w:val="0"/>
-        <w:rPr/>
-      </w:pPr>
-      <w:hyperlink r:id="rId12">
-        <w:r>
-          <w:rPr>
-            <w:color w:val="0000ff"/>
-            <w:u w:val="single"/>
-            <w:rtl w:val="0"/>
-          </w:rPr>
-          <w:t xml:space="preserve">Controlar o escopo</w:t>
-        </w:r>
-      </w:hyperlink>
-      <w:r>
-        <w:rPr>
-          <w:rtl w:val="0"/>
-        </w:rPr>
+        <w:numPr>
+          <w:ilvl w:val="0"/>
+          <w:numId w:val="2"/>
+        </w:numPr>
+        <w:pBdr/>
+        <w:ind w:left="720" w:hanging="360"/>
+        <w:contextualSpacing w:val="1"/>
+        <w:rPr>
+          <w:b w:val="1"/>
+        </w:rPr>
+      </w:pPr>
+      <w:r>
+        <w:rPr>
+          <w:b w:val="1"/>
+          <w:rtl w:val="0"/>
+        </w:rPr>
+        <w:t xml:space="preserve">Controlar o escopo</w:t>
       </w:r>
     </w:p>
     <w:p>
@@ -1100,16 +1120,28 @@
     </w:p>
     <w:p>
       <w:pPr>
+        <w:pBdr/>
+        <w:contextualSpacing w:val="0"/>
+        <w:rPr/>
+      </w:pPr>
+      <w:r>
+        <w:rPr>
+          <w:rtl w:val="0"/>
+        </w:rPr>
+      </w:r>
+    </w:p>
+    <w:p>
+      <w:pPr>
         <w:pStyle w:val="Heading2"/>
         <w:numPr>
           <w:ilvl w:val="1"/>
-          <w:numId w:val="3"/>
+          <w:numId w:val="8"/>
         </w:numPr>
         <w:pBdr/>
         <w:ind w:left="576" w:hanging="576"/>
         <w:rPr/>
       </w:pPr>
-      <w:bookmarkStart w:colFirst="0" w:colLast="0" w:name="_3znysh7" w:id="3"/>
+      <w:bookmarkStart w:colFirst="0" w:colLast="0" w:name="_70q090el3e73" w:id="3"/>
       <w:bookmarkEnd w:id="3"/>
       <w:r>
         <w:rPr>
@@ -1120,124 +1152,17 @@
     </w:p>
     <w:p>
       <w:pPr>
-        <w:keepNext w:val="0"/>
-        <w:keepLines w:val="0"/>
-        <w:widowControl w:val="0"/>
-        <w:pBdr/>
-        <w:tabs>
-          <w:tab w:val="center" w:pos="4320"/>
-          <w:tab w:val="right" w:pos="8640"/>
-        </w:tabs>
-        <w:spacing w:after="0" w:before="0" w:line="240" w:lineRule="auto"/>
-        <w:ind w:left="0" w:right="0" w:firstLine="0"/>
+        <w:pBdr/>
+        <w:ind w:left="720" w:firstLine="0"/>
         <w:contextualSpacing w:val="0"/>
-        <w:jc w:val="left"/>
-        <w:rPr>
-          <w:rFonts w:ascii="Calibri" w:cs="Calibri" w:eastAsia="Calibri" w:hAnsi="Calibri"/>
-          <w:b w:val="0"/>
-          <w:i w:val="0"/>
-          <w:smallCaps w:val="0"/>
-          <w:strike w:val="0"/>
-          <w:color w:val="000000"/>
-          <w:sz w:val="16"/>
-          <w:szCs w:val="16"/>
-          <w:u w:val="none"/>
+        <w:rPr>
           <w:vertAlign w:val="baseline"/>
         </w:rPr>
       </w:pPr>
       <w:r>
         <w:rPr>
-          <w:rFonts w:ascii="Calibri" w:cs="Calibri" w:eastAsia="Calibri" w:hAnsi="Calibri"/>
-          <w:b w:val="0"/>
-          <w:i w:val="0"/>
-          <w:smallCaps w:val="0"/>
-          <w:strike w:val="0"/>
-          <w:color w:val="000000"/>
-          <w:sz w:val="16"/>
-          <w:szCs w:val="16"/>
-          <w:u w:val="none"/>
-          <w:vertAlign w:val="baseline"/>
-          <w:rtl w:val="0"/>
-        </w:rPr>
-        <w:t xml:space="preserve">[Descreva os documentos padronizados a serem usadas nos processos de </w:t>
-      </w:r>
-      <w:hyperlink r:id="rId13">
-        <w:r>
-          <w:rPr>
-            <w:rFonts w:ascii="Calibri" w:cs="Calibri" w:eastAsia="Calibri" w:hAnsi="Calibri"/>
-            <w:b w:val="0"/>
-            <w:i w:val="0"/>
-            <w:smallCaps w:val="0"/>
-            <w:strike w:val="0"/>
-            <w:color w:val="0000ff"/>
-            <w:sz w:val="16"/>
-            <w:szCs w:val="16"/>
-            <w:u w:val="single"/>
-            <w:vertAlign w:val="baseline"/>
-            <w:rtl w:val="0"/>
-          </w:rPr>
-          <w:t xml:space="preserve">Gerenciamento do escopo do projeto</w:t>
-        </w:r>
-      </w:hyperlink>
-      <w:r>
-        <w:rPr>
-          <w:rFonts w:ascii="Calibri" w:cs="Calibri" w:eastAsia="Calibri" w:hAnsi="Calibri"/>
-          <w:b w:val="0"/>
-          <w:i w:val="0"/>
-          <w:smallCaps w:val="0"/>
-          <w:strike w:val="0"/>
-          <w:color w:val="000000"/>
-          <w:sz w:val="16"/>
-          <w:szCs w:val="16"/>
-          <w:u w:val="none"/>
-          <w:vertAlign w:val="baseline"/>
-          <w:rtl w:val="0"/>
-        </w:rPr>
-        <w:t xml:space="preserve">. Indique onde estão armazenados, como serão usados, e os responsáveis envolvidos. ]</w:t>
-      </w:r>
-    </w:p>
-    <w:p>
-      <w:pPr>
-        <w:keepNext w:val="0"/>
-        <w:keepLines w:val="0"/>
-        <w:widowControl w:val="0"/>
-        <w:pBdr/>
-        <w:tabs>
-          <w:tab w:val="center" w:pos="4320"/>
-          <w:tab w:val="right" w:pos="8640"/>
-        </w:tabs>
-        <w:spacing w:after="0" w:before="0" w:line="240" w:lineRule="auto"/>
-        <w:ind w:left="0" w:right="0" w:firstLine="0"/>
-        <w:contextualSpacing w:val="0"/>
-        <w:jc w:val="left"/>
-        <w:rPr>
-          <w:rFonts w:ascii="Calibri" w:cs="Calibri" w:eastAsia="Calibri" w:hAnsi="Calibri"/>
-          <w:b w:val="0"/>
-          <w:i w:val="0"/>
-          <w:smallCaps w:val="0"/>
-          <w:strike w:val="0"/>
-          <w:color w:val="000000"/>
-          <w:sz w:val="18"/>
-          <w:szCs w:val="18"/>
-          <w:u w:val="none"/>
-          <w:vertAlign w:val="baseline"/>
-        </w:rPr>
-      </w:pPr>
-      <w:r>
-        <w:rPr>
-          <w:rFonts w:ascii="Calibri" w:cs="Calibri" w:eastAsia="Calibri" w:hAnsi="Calibri"/>
-          <w:b w:val="0"/>
-          <w:i w:val="0"/>
-          <w:smallCaps w:val="0"/>
-          <w:strike w:val="0"/>
-          <w:color w:val="000000"/>
-          <w:sz w:val="18"/>
-          <w:szCs w:val="18"/>
-          <w:u w:val="none"/>
-          <w:vertAlign w:val="baseline"/>
-          <w:rtl w:val="0"/>
-        </w:rPr>
-        <w:t xml:space="preserve">[Exemplo:</w:t>
+          <w:rtl w:val="0"/>
+        </w:rPr>
       </w:r>
     </w:p>
     <w:tbl>
@@ -1408,6 +1333,38 @@
             </w:pPr>
             <w:r>
               <w:rPr>
+                <w:sz w:val="18"/>
+                <w:szCs w:val="18"/>
+                <w:rtl w:val="0"/>
+              </w:rPr>
+              <w:t xml:space="preserve">Responsáveis envolvidos</w:t>
+            </w:r>
+            <w:r>
+              <w:rPr>
+                <w:rtl w:val="0"/>
+              </w:rPr>
+            </w:r>
+          </w:p>
+        </w:tc>
+      </w:tr>
+      <w:tr>
+        <w:tc>
+          <w:tcPr/>
+          <w:p>
+            <w:pPr>
+              <w:keepNext w:val="0"/>
+              <w:keepLines w:val="0"/>
+              <w:widowControl w:val="0"/>
+              <w:pBdr/>
+              <w:tabs>
+                <w:tab w:val="center" w:pos="4320"/>
+                <w:tab w:val="right" w:pos="8640"/>
+              </w:tabs>
+              <w:spacing w:after="0" w:before="0" w:line="240" w:lineRule="auto"/>
+              <w:ind w:left="0" w:right="0" w:firstLine="0"/>
+              <w:contextualSpacing w:val="0"/>
+              <w:jc w:val="left"/>
+              <w:rPr>
                 <w:rFonts w:ascii="Calibri" w:cs="Calibri" w:eastAsia="Calibri" w:hAnsi="Calibri"/>
                 <w:b w:val="0"/>
                 <w:i w:val="0"/>
@@ -1416,16 +1373,35 @@
                 <w:color w:val="000000"/>
                 <w:sz w:val="18"/>
                 <w:szCs w:val="18"/>
-                <w:u w:val="none"/>
+                <w:u w:val="single"/>
                 <w:vertAlign w:val="baseline"/>
-                <w:rtl w:val="0"/>
-              </w:rPr>
-              <w:t xml:space="preserve">Template</w:t>
-            </w:r>
-          </w:p>
-        </w:tc>
-      </w:tr>
-      <w:tr>
+              </w:rPr>
+            </w:pPr>
+            <w:hyperlink r:id="rId5">
+              <w:r>
+                <w:rPr>
+                  <w:rFonts w:ascii="Calibri" w:cs="Calibri" w:eastAsia="Calibri" w:hAnsi="Calibri"/>
+                  <w:b w:val="0"/>
+                  <w:i w:val="0"/>
+                  <w:smallCaps w:val="0"/>
+                  <w:strike w:val="0"/>
+                  <w:color w:val="1155cc"/>
+                  <w:sz w:val="18"/>
+                  <w:szCs w:val="18"/>
+                  <w:u w:val="single"/>
+                  <w:vertAlign w:val="baseline"/>
+                  <w:rtl w:val="0"/>
+                </w:rPr>
+                <w:t xml:space="preserve">Plano de gerenciamento do escopo</w:t>
+              </w:r>
+            </w:hyperlink>
+            <w:r>
+              <w:rPr>
+                <w:rtl w:val="0"/>
+              </w:rPr>
+            </w:r>
+          </w:p>
+        </w:tc>
         <w:tc>
           <w:tcPr/>
           <w:p>
@@ -1451,7 +1427,7 @@
                 <w:color w:val="000000"/>
                 <w:sz w:val="18"/>
                 <w:szCs w:val="18"/>
-                <w:u w:val="single"/>
+                <w:u w:val="none"/>
                 <w:vertAlign w:val="baseline"/>
               </w:rPr>
             </w:pPr>
@@ -1462,17 +1438,14 @@
                 <w:i w:val="0"/>
                 <w:smallCaps w:val="0"/>
                 <w:strike w:val="0"/>
-                <w:sz w:val="18"/>
-                <w:szCs w:val="18"/>
+                <w:color w:val="000000"/>
+                <w:sz w:val="18"/>
+                <w:szCs w:val="18"/>
+                <w:u w:val="none"/>
                 <w:vertAlign w:val="baseline"/>
                 <w:rtl w:val="0"/>
               </w:rPr>
-              <w:t xml:space="preserve">Plano de gerenciamento do escopo</w:t>
-            </w:r>
-            <w:r>
-              <w:rPr>
-                <w:rtl w:val="0"/>
-              </w:rPr>
+              <w:t xml:space="preserve">Descreve como o escopo será definido, desenvolvido, monitorado, controlado e verificado.</w:t>
             </w:r>
           </w:p>
         </w:tc>
@@ -1493,6 +1466,67 @@
               <w:contextualSpacing w:val="0"/>
               <w:jc w:val="left"/>
               <w:rPr>
+                <w:sz w:val="18"/>
+                <w:szCs w:val="18"/>
+              </w:rPr>
+            </w:pPr>
+            <w:r>
+              <w:rPr>
+                <w:sz w:val="18"/>
+                <w:szCs w:val="18"/>
+                <w:rtl w:val="0"/>
+              </w:rPr>
+              <w:t xml:space="preserve">Gerente de Projeto</w:t>
+            </w:r>
+          </w:p>
+          <w:p>
+            <w:pPr>
+              <w:keepNext w:val="0"/>
+              <w:keepLines w:val="0"/>
+              <w:widowControl w:val="0"/>
+              <w:pBdr/>
+              <w:tabs>
+                <w:tab w:val="center" w:pos="4320"/>
+                <w:tab w:val="right" w:pos="8640"/>
+              </w:tabs>
+              <w:spacing w:after="0" w:before="0" w:line="240" w:lineRule="auto"/>
+              <w:ind w:left="0" w:right="0" w:firstLine="0"/>
+              <w:contextualSpacing w:val="0"/>
+              <w:jc w:val="left"/>
+              <w:rPr>
+                <w:sz w:val="18"/>
+                <w:szCs w:val="18"/>
+              </w:rPr>
+            </w:pPr>
+            <w:r>
+              <w:rPr>
+                <w:sz w:val="18"/>
+                <w:szCs w:val="18"/>
+                <w:rtl w:val="0"/>
+              </w:rPr>
+              <w:t xml:space="preserve">Gerente de Requisitos</w:t>
+            </w:r>
+          </w:p>
+        </w:tc>
+      </w:tr>
+      <w:tr>
+        <w:tc>
+          <w:tcPr/>
+          <w:p>
+            <w:pPr>
+              <w:keepNext w:val="0"/>
+              <w:keepLines w:val="0"/>
+              <w:widowControl w:val="0"/>
+              <w:pBdr/>
+              <w:tabs>
+                <w:tab w:val="center" w:pos="4320"/>
+                <w:tab w:val="right" w:pos="8640"/>
+              </w:tabs>
+              <w:spacing w:after="0" w:before="0" w:line="240" w:lineRule="auto"/>
+              <w:ind w:left="0" w:right="0" w:firstLine="0"/>
+              <w:contextualSpacing w:val="0"/>
+              <w:jc w:val="left"/>
+              <w:rPr>
                 <w:rFonts w:ascii="Calibri" w:cs="Calibri" w:eastAsia="Calibri" w:hAnsi="Calibri"/>
                 <w:b w:val="0"/>
                 <w:i w:val="0"/>
@@ -1505,92 +1539,7 @@
                 <w:vertAlign w:val="baseline"/>
               </w:rPr>
             </w:pPr>
-            <w:r>
-              <w:rPr>
-                <w:rFonts w:ascii="Calibri" w:cs="Calibri" w:eastAsia="Calibri" w:hAnsi="Calibri"/>
-                <w:b w:val="0"/>
-                <w:i w:val="0"/>
-                <w:smallCaps w:val="0"/>
-                <w:strike w:val="0"/>
-                <w:color w:val="000000"/>
-                <w:sz w:val="18"/>
-                <w:szCs w:val="18"/>
-                <w:u w:val="none"/>
-                <w:vertAlign w:val="baseline"/>
-                <w:rtl w:val="0"/>
-              </w:rPr>
-              <w:t xml:space="preserve">Descreve como o escopo será definido, desenvolvido, monitorado, controlado e verificado.</w:t>
-            </w:r>
-          </w:p>
-        </w:tc>
-        <w:tc>
-          <w:tcPr/>
-          <w:p>
-            <w:pPr>
-              <w:keepNext w:val="0"/>
-              <w:keepLines w:val="0"/>
-              <w:widowControl w:val="0"/>
-              <w:pBdr/>
-              <w:tabs>
-                <w:tab w:val="center" w:pos="4320"/>
-                <w:tab w:val="right" w:pos="8640"/>
-              </w:tabs>
-              <w:spacing w:after="0" w:before="0" w:line="240" w:lineRule="auto"/>
-              <w:ind w:left="0" w:right="0" w:firstLine="0"/>
-              <w:contextualSpacing w:val="0"/>
-              <w:jc w:val="left"/>
-              <w:rPr>
-                <w:rFonts w:ascii="Calibri" w:cs="Calibri" w:eastAsia="Calibri" w:hAnsi="Calibri"/>
-                <w:b w:val="0"/>
-                <w:i w:val="0"/>
-                <w:smallCaps w:val="0"/>
-                <w:strike w:val="0"/>
-                <w:color w:val="000000"/>
-                <w:sz w:val="18"/>
-                <w:szCs w:val="18"/>
-                <w:u w:val="none"/>
-                <w:vertAlign w:val="baseline"/>
-              </w:rPr>
-            </w:pPr>
-            <w:r>
-              <w:rPr>
-                <w:rtl w:val="0"/>
-              </w:rPr>
-            </w:r>
-          </w:p>
-        </w:tc>
-      </w:tr>
-      <w:tr>
-        <w:tc>
-          <w:tcPr/>
-          <w:p>
-            <w:pPr>
-              <w:keepNext w:val="0"/>
-              <w:keepLines w:val="0"/>
-              <w:widowControl w:val="0"/>
-              <w:pBdr/>
-              <w:tabs>
-                <w:tab w:val="center" w:pos="4320"/>
-                <w:tab w:val="right" w:pos="8640"/>
-              </w:tabs>
-              <w:spacing w:after="0" w:before="0" w:line="240" w:lineRule="auto"/>
-              <w:ind w:left="0" w:right="0" w:firstLine="0"/>
-              <w:contextualSpacing w:val="0"/>
-              <w:jc w:val="left"/>
-              <w:rPr>
-                <w:rFonts w:ascii="Calibri" w:cs="Calibri" w:eastAsia="Calibri" w:hAnsi="Calibri"/>
-                <w:b w:val="0"/>
-                <w:i w:val="0"/>
-                <w:smallCaps w:val="0"/>
-                <w:strike w:val="0"/>
-                <w:color w:val="000000"/>
-                <w:sz w:val="18"/>
-                <w:szCs w:val="18"/>
-                <w:u w:val="none"/>
-                <w:vertAlign w:val="baseline"/>
-              </w:rPr>
-            </w:pPr>
-            <w:hyperlink r:id="rId14">
+            <w:hyperlink r:id="rId6">
               <w:r>
                 <w:rPr>
                   <w:color w:val="1155cc"/>
@@ -1670,6 +1619,95 @@
               <w:contextualSpacing w:val="0"/>
               <w:jc w:val="left"/>
               <w:rPr>
+                <w:sz w:val="18"/>
+                <w:szCs w:val="18"/>
+              </w:rPr>
+            </w:pPr>
+            <w:r>
+              <w:rPr>
+                <w:sz w:val="18"/>
+                <w:szCs w:val="18"/>
+                <w:rtl w:val="0"/>
+              </w:rPr>
+              <w:t xml:space="preserve">Gerente de Projeto</w:t>
+            </w:r>
+          </w:p>
+          <w:p>
+            <w:pPr>
+              <w:keepNext w:val="0"/>
+              <w:keepLines w:val="0"/>
+              <w:widowControl w:val="0"/>
+              <w:pBdr/>
+              <w:tabs>
+                <w:tab w:val="center" w:pos="4320"/>
+                <w:tab w:val="right" w:pos="8640"/>
+              </w:tabs>
+              <w:spacing w:after="0" w:before="0" w:line="240" w:lineRule="auto"/>
+              <w:ind w:left="0" w:right="0" w:firstLine="0"/>
+              <w:contextualSpacing w:val="0"/>
+              <w:jc w:val="left"/>
+              <w:rPr>
+                <w:sz w:val="18"/>
+                <w:szCs w:val="18"/>
+              </w:rPr>
+            </w:pPr>
+            <w:r>
+              <w:rPr>
+                <w:sz w:val="18"/>
+                <w:szCs w:val="18"/>
+                <w:rtl w:val="0"/>
+              </w:rPr>
+              <w:t xml:space="preserve">Gerente de Configuração</w:t>
+            </w:r>
+          </w:p>
+          <w:p>
+            <w:pPr>
+              <w:keepNext w:val="0"/>
+              <w:keepLines w:val="0"/>
+              <w:widowControl w:val="0"/>
+              <w:pBdr/>
+              <w:tabs>
+                <w:tab w:val="center" w:pos="4320"/>
+                <w:tab w:val="right" w:pos="8640"/>
+              </w:tabs>
+              <w:spacing w:after="0" w:before="0" w:line="240" w:lineRule="auto"/>
+              <w:ind w:left="0" w:right="0" w:firstLine="0"/>
+              <w:contextualSpacing w:val="0"/>
+              <w:jc w:val="left"/>
+              <w:rPr>
+                <w:sz w:val="18"/>
+                <w:szCs w:val="18"/>
+              </w:rPr>
+            </w:pPr>
+            <w:r>
+              <w:rPr>
+                <w:sz w:val="18"/>
+                <w:szCs w:val="18"/>
+                <w:rtl w:val="0"/>
+              </w:rPr>
+              <w:t xml:space="preserve">Gerente de Qualidade</w:t>
+            </w:r>
+          </w:p>
+        </w:tc>
+      </w:tr>
+      <w:tr>
+        <w:tc>
+          <w:tcPr/>
+          <w:p>
+            <w:pPr>
+              <w:keepNext w:val="0"/>
+              <w:keepLines w:val="0"/>
+              <w:widowControl w:val="0"/>
+              <w:pBdr/>
+              <w:tabs>
+                <w:tab w:val="center" w:pos="4320"/>
+                <w:tab w:val="right" w:pos="8640"/>
+              </w:tabs>
+              <w:spacing w:after="0" w:before="0" w:line="240" w:lineRule="auto"/>
+              <w:ind w:left="0" w:right="0" w:firstLine="0"/>
+              <w:contextualSpacing w:val="0"/>
+              <w:jc w:val="left"/>
+              <w:rPr>
                 <w:rFonts w:ascii="Calibri" w:cs="Calibri" w:eastAsia="Calibri" w:hAnsi="Calibri"/>
                 <w:b w:val="0"/>
                 <w:i w:val="0"/>
@@ -1678,48 +1716,10 @@
                 <w:color w:val="000000"/>
                 <w:sz w:val="18"/>
                 <w:szCs w:val="18"/>
-                <w:u w:val="none"/>
                 <w:vertAlign w:val="baseline"/>
               </w:rPr>
             </w:pPr>
-            <w:r>
-              <w:rPr>
-                <w:rtl w:val="0"/>
-              </w:rPr>
-            </w:r>
-          </w:p>
-        </w:tc>
-      </w:tr>
-      <w:tr>
-        <w:tc>
-          <w:tcPr/>
-          <w:p>
-            <w:pPr>
-              <w:keepNext w:val="0"/>
-              <w:keepLines w:val="0"/>
-              <w:widowControl w:val="0"/>
-              <w:pBdr/>
-              <w:tabs>
-                <w:tab w:val="center" w:pos="4320"/>
-                <w:tab w:val="right" w:pos="8640"/>
-              </w:tabs>
-              <w:spacing w:after="0" w:before="0" w:line="240" w:lineRule="auto"/>
-              <w:ind w:left="0" w:right="0" w:firstLine="0"/>
-              <w:contextualSpacing w:val="0"/>
-              <w:jc w:val="left"/>
-              <w:rPr>
-                <w:rFonts w:ascii="Calibri" w:cs="Calibri" w:eastAsia="Calibri" w:hAnsi="Calibri"/>
-                <w:b w:val="0"/>
-                <w:i w:val="0"/>
-                <w:smallCaps w:val="0"/>
-                <w:strike w:val="0"/>
-                <w:color w:val="000000"/>
-                <w:sz w:val="18"/>
-                <w:szCs w:val="18"/>
-                <w:vertAlign w:val="baseline"/>
-              </w:rPr>
-            </w:pPr>
-            <w:hyperlink r:id="rId15">
+            <w:hyperlink r:id="rId7">
               <w:r>
                 <w:rPr>
                   <w:color w:val="1155cc"/>
@@ -1786,279 +1786,117 @@
           <w:tcPr/>
           <w:p>
             <w:pPr>
-              <w:keepNext w:val="0"/>
-              <w:keepLines w:val="0"/>
-              <w:widowControl w:val="0"/>
               <w:pBdr/>
               <w:tabs>
                 <w:tab w:val="center" w:pos="4320"/>
                 <w:tab w:val="right" w:pos="8640"/>
               </w:tabs>
-              <w:spacing w:after="0" w:before="0" w:line="240" w:lineRule="auto"/>
-              <w:ind w:left="0" w:right="0" w:firstLine="0"/>
-              <w:contextualSpacing w:val="0"/>
-              <w:jc w:val="left"/>
-              <w:rPr>
-                <w:rFonts w:ascii="Calibri" w:cs="Calibri" w:eastAsia="Calibri" w:hAnsi="Calibri"/>
-                <w:b w:val="0"/>
-                <w:i w:val="0"/>
-                <w:smallCaps w:val="0"/>
-                <w:strike w:val="0"/>
-                <w:color w:val="000000"/>
-                <w:sz w:val="18"/>
-                <w:szCs w:val="18"/>
-                <w:u w:val="none"/>
-                <w:vertAlign w:val="baseline"/>
-              </w:rPr>
-            </w:pPr>
-            <w:r>
-              <w:rPr>
-                <w:rtl w:val="0"/>
-              </w:rPr>
-            </w:r>
-          </w:p>
-        </w:tc>
-      </w:tr>
-      <w:tr>
-        <w:tc>
-          <w:tcPr/>
-          <w:p>
-            <w:pPr>
-              <w:keepNext w:val="0"/>
-              <w:keepLines w:val="0"/>
-              <w:widowControl w:val="0"/>
+              <w:contextualSpacing w:val="0"/>
+              <w:rPr>
+                <w:sz w:val="18"/>
+                <w:szCs w:val="18"/>
+              </w:rPr>
+            </w:pPr>
+            <w:r>
+              <w:rPr>
+                <w:sz w:val="18"/>
+                <w:szCs w:val="18"/>
+                <w:rtl w:val="0"/>
+              </w:rPr>
+              <w:t xml:space="preserve">Gerente de Projeto</w:t>
+            </w:r>
+          </w:p>
+          <w:p>
+            <w:pPr>
               <w:pBdr/>
               <w:tabs>
                 <w:tab w:val="center" w:pos="4320"/>
                 <w:tab w:val="right" w:pos="8640"/>
               </w:tabs>
-              <w:spacing w:after="0" w:before="0" w:line="240" w:lineRule="auto"/>
-              <w:ind w:left="0" w:right="0" w:firstLine="0"/>
-              <w:contextualSpacing w:val="0"/>
-              <w:jc w:val="left"/>
-              <w:rPr>
-                <w:rFonts w:ascii="Calibri" w:cs="Calibri" w:eastAsia="Calibri" w:hAnsi="Calibri"/>
-                <w:b w:val="0"/>
-                <w:i w:val="0"/>
-                <w:smallCaps w:val="0"/>
-                <w:strike w:val="0"/>
-                <w:color w:val="000000"/>
-                <w:sz w:val="18"/>
-                <w:szCs w:val="18"/>
-                <w:u w:val="none"/>
-                <w:vertAlign w:val="baseline"/>
-              </w:rPr>
-            </w:pPr>
-            <w:r>
-              <w:rPr>
-                <w:rFonts w:ascii="Calibri" w:cs="Calibri" w:eastAsia="Calibri" w:hAnsi="Calibri"/>
-                <w:b w:val="0"/>
-                <w:i w:val="0"/>
-                <w:smallCaps w:val="0"/>
-                <w:strike w:val="0"/>
-                <w:color w:val="000000"/>
-                <w:sz w:val="18"/>
-                <w:szCs w:val="18"/>
-                <w:u w:val="none"/>
-                <w:vertAlign w:val="baseline"/>
-                <w:rtl w:val="0"/>
-              </w:rPr>
-              <w:t xml:space="preserve">Termo de recebimento provisório ou definitivo</w:t>
-            </w:r>
-          </w:p>
-        </w:tc>
-        <w:tc>
-          <w:tcPr/>
-          <w:p>
-            <w:pPr>
-              <w:keepNext w:val="0"/>
-              <w:keepLines w:val="0"/>
-              <w:widowControl w:val="0"/>
+              <w:contextualSpacing w:val="0"/>
+              <w:rPr>
+                <w:sz w:val="18"/>
+                <w:szCs w:val="18"/>
+              </w:rPr>
+            </w:pPr>
+            <w:r>
+              <w:rPr>
+                <w:sz w:val="18"/>
+                <w:szCs w:val="18"/>
+                <w:rtl w:val="0"/>
+              </w:rPr>
+              <w:t xml:space="preserve">Gerente de Requisitos</w:t>
+            </w:r>
+          </w:p>
+          <w:p>
+            <w:pPr>
               <w:pBdr/>
               <w:tabs>
                 <w:tab w:val="center" w:pos="4320"/>
                 <w:tab w:val="right" w:pos="8640"/>
               </w:tabs>
-              <w:spacing w:after="0" w:before="0" w:line="240" w:lineRule="auto"/>
-              <w:ind w:left="0" w:right="0" w:firstLine="0"/>
-              <w:contextualSpacing w:val="0"/>
-              <w:jc w:val="left"/>
-              <w:rPr>
-                <w:rFonts w:ascii="Calibri" w:cs="Calibri" w:eastAsia="Calibri" w:hAnsi="Calibri"/>
-                <w:b w:val="0"/>
-                <w:i w:val="0"/>
-                <w:smallCaps w:val="0"/>
-                <w:strike w:val="0"/>
-                <w:color w:val="000000"/>
-                <w:sz w:val="18"/>
-                <w:szCs w:val="18"/>
-                <w:u w:val="none"/>
-                <w:vertAlign w:val="baseline"/>
-              </w:rPr>
-            </w:pPr>
-            <w:r>
-              <w:rPr>
-                <w:rFonts w:ascii="Calibri" w:cs="Calibri" w:eastAsia="Calibri" w:hAnsi="Calibri"/>
-                <w:b w:val="0"/>
-                <w:i w:val="0"/>
-                <w:smallCaps w:val="0"/>
-                <w:strike w:val="0"/>
-                <w:color w:val="000000"/>
-                <w:sz w:val="18"/>
-                <w:szCs w:val="18"/>
-                <w:u w:val="none"/>
-                <w:vertAlign w:val="baseline"/>
-                <w:rtl w:val="0"/>
-              </w:rPr>
-              <w:t xml:space="preserve">Formalização ou Aceita da Entrega do Projeto. Pode ser usada tanto para entregas parciais ou a entrega final do projeto. Será usada no processo Validar o escopo.</w:t>
-            </w:r>
-          </w:p>
-        </w:tc>
-        <w:tc>
-          <w:tcPr/>
-          <w:p>
-            <w:pPr>
-              <w:keepNext w:val="0"/>
-              <w:keepLines w:val="0"/>
-              <w:widowControl w:val="0"/>
+              <w:contextualSpacing w:val="0"/>
+              <w:rPr>
+                <w:sz w:val="18"/>
+                <w:szCs w:val="18"/>
+              </w:rPr>
+            </w:pPr>
+            <w:r>
+              <w:rPr>
+                <w:sz w:val="18"/>
+                <w:szCs w:val="18"/>
+                <w:rtl w:val="0"/>
+              </w:rPr>
+              <w:t xml:space="preserve">Gerente de Configuração</w:t>
+            </w:r>
+          </w:p>
+          <w:p>
+            <w:pPr>
               <w:pBdr/>
               <w:tabs>
                 <w:tab w:val="center" w:pos="4320"/>
                 <w:tab w:val="right" w:pos="8640"/>
               </w:tabs>
-              <w:spacing w:after="0" w:before="0" w:line="240" w:lineRule="auto"/>
-              <w:ind w:left="0" w:right="0" w:firstLine="0"/>
-              <w:contextualSpacing w:val="0"/>
-              <w:jc w:val="left"/>
-              <w:rPr>
-                <w:rFonts w:ascii="Calibri" w:cs="Calibri" w:eastAsia="Calibri" w:hAnsi="Calibri"/>
-                <w:b w:val="0"/>
-                <w:i w:val="0"/>
-                <w:smallCaps w:val="0"/>
-                <w:strike w:val="0"/>
-                <w:color w:val="000000"/>
-                <w:sz w:val="18"/>
-                <w:szCs w:val="18"/>
-                <w:u w:val="none"/>
-                <w:vertAlign w:val="baseline"/>
-              </w:rPr>
-            </w:pPr>
-            <w:hyperlink r:id="rId16">
-              <w:r>
-                <w:rPr>
-                  <w:rFonts w:ascii="Calibri" w:cs="Calibri" w:eastAsia="Calibri" w:hAnsi="Calibri"/>
-                  <w:b w:val="0"/>
-                  <w:i w:val="0"/>
-                  <w:smallCaps w:val="0"/>
-                  <w:strike w:val="0"/>
-                  <w:color w:val="0000ff"/>
-                  <w:sz w:val="18"/>
-                  <w:szCs w:val="18"/>
-                  <w:u w:val="single"/>
-                  <w:vertAlign w:val="baseline"/>
-                  <w:rtl w:val="0"/>
-                </w:rPr>
-                <w:t xml:space="preserve">Aceite da Entrega.docx</w:t>
-              </w:r>
-            </w:hyperlink>
-            <w:r>
-              <w:rPr>
-                <w:rtl w:val="0"/>
-              </w:rPr>
+              <w:contextualSpacing w:val="0"/>
+              <w:rPr>
+                <w:sz w:val="18"/>
+                <w:szCs w:val="18"/>
+              </w:rPr>
+            </w:pPr>
+            <w:r>
+              <w:rPr>
+                <w:sz w:val="18"/>
+                <w:szCs w:val="18"/>
+                <w:rtl w:val="0"/>
+              </w:rPr>
+              <w:t xml:space="preserve">Gerente de Qualidade</w:t>
+            </w:r>
+          </w:p>
+          <w:p>
+            <w:pPr>
+              <w:pBdr/>
+              <w:tabs>
+                <w:tab w:val="center" w:pos="4320"/>
+                <w:tab w:val="right" w:pos="8640"/>
+              </w:tabs>
+              <w:contextualSpacing w:val="0"/>
+              <w:rPr>
+                <w:sz w:val="18"/>
+                <w:szCs w:val="18"/>
+              </w:rPr>
+            </w:pPr>
+            <w:r>
+              <w:rPr>
+                <w:sz w:val="18"/>
+                <w:szCs w:val="18"/>
+                <w:rtl w:val="0"/>
+              </w:rPr>
+              <w:t xml:space="preserve">Designer de Software</w:t>
             </w:r>
           </w:p>
         </w:tc>
       </w:tr>
     </w:tbl>
-    <w:p>
-      <w:pPr>
-        <w:keepNext w:val="0"/>
-        <w:keepLines w:val="0"/>
-        <w:widowControl w:val="0"/>
-        <w:pBdr/>
-        <w:tabs>
-          <w:tab w:val="center" w:pos="4320"/>
-          <w:tab w:val="right" w:pos="8640"/>
-        </w:tabs>
-        <w:spacing w:after="0" w:before="0" w:line="240" w:lineRule="auto"/>
-        <w:ind w:left="0" w:right="0" w:firstLine="0"/>
-        <w:contextualSpacing w:val="0"/>
-        <w:jc w:val="left"/>
-        <w:rPr>
-          <w:rFonts w:ascii="Calibri" w:cs="Calibri" w:eastAsia="Calibri" w:hAnsi="Calibri"/>
-          <w:b w:val="0"/>
-          <w:i w:val="0"/>
-          <w:smallCaps w:val="0"/>
-          <w:strike w:val="0"/>
-          <w:color w:val="000000"/>
-          <w:sz w:val="18"/>
-          <w:szCs w:val="18"/>
-          <w:u w:val="none"/>
-          <w:vertAlign w:val="baseline"/>
-        </w:rPr>
-      </w:pPr>
-      <w:r>
-        <w:rPr>
-          <w:rtl w:val="0"/>
-        </w:rPr>
-      </w:r>
-    </w:p>
-    <w:p>
-      <w:pPr>
-        <w:keepNext w:val="0"/>
-        <w:keepLines w:val="0"/>
-        <w:widowControl w:val="0"/>
-        <w:pBdr/>
-        <w:tabs>
-          <w:tab w:val="center" w:pos="4320"/>
-          <w:tab w:val="right" w:pos="8640"/>
-        </w:tabs>
-        <w:spacing w:after="0" w:before="0" w:line="240" w:lineRule="auto"/>
-        <w:ind w:left="0" w:right="0" w:firstLine="0"/>
-        <w:contextualSpacing w:val="0"/>
-        <w:jc w:val="left"/>
-        <w:rPr>
-          <w:rFonts w:ascii="Calibri" w:cs="Calibri" w:eastAsia="Calibri" w:hAnsi="Calibri"/>
-          <w:b w:val="0"/>
-          <w:i w:val="0"/>
-          <w:smallCaps w:val="0"/>
-          <w:strike w:val="0"/>
-          <w:color w:val="000000"/>
-          <w:sz w:val="18"/>
-          <w:szCs w:val="18"/>
-          <w:u w:val="none"/>
-          <w:vertAlign w:val="baseline"/>
-        </w:rPr>
-      </w:pPr>
-      <w:r>
-        <w:rPr>
-          <w:rFonts w:ascii="Calibri" w:cs="Calibri" w:eastAsia="Calibri" w:hAnsi="Calibri"/>
-          <w:b w:val="0"/>
-          <w:i w:val="0"/>
-          <w:smallCaps w:val="0"/>
-          <w:strike w:val="0"/>
-          <w:color w:val="000000"/>
-          <w:sz w:val="18"/>
-          <w:szCs w:val="18"/>
-          <w:u w:val="none"/>
-          <w:vertAlign w:val="baseline"/>
-          <w:rtl w:val="0"/>
-        </w:rPr>
-        <w:t xml:space="preserve">]</w:t>
-      </w:r>
-    </w:p>
-    <w:p>
-      <w:pPr>
-        <w:pBdr/>
-        <w:contextualSpacing w:val="0"/>
-        <w:rPr/>
-      </w:pPr>
-      <w:r>
-        <w:rPr>
-          <w:rtl w:val="0"/>
-        </w:rPr>
-      </w:r>
-    </w:p>
     <w:p>
       <w:pPr>
         <w:pBdr/>
@@ -2076,7 +1914,7 @@
         <w:pStyle w:val="Heading2"/>
         <w:numPr>
           <w:ilvl w:val="1"/>
-          <w:numId w:val="3"/>
+          <w:numId w:val="8"/>
         </w:numPr>
         <w:pBdr/>
         <w:ind w:left="576" w:hanging="576"/>
@@ -2090,83 +1928,10 @@
         </w:rPr>
         <w:t xml:space="preserve">Responsabilidades do escopo da Equipe do Projeto</w:t>
       </w:r>
-    </w:p>
-    <w:p>
-      <w:pPr>
-        <w:keepNext w:val="0"/>
-        <w:keepLines w:val="0"/>
-        <w:widowControl w:val="0"/>
-        <w:pBdr/>
-        <w:tabs>
-          <w:tab w:val="center" w:pos="4320"/>
-          <w:tab w:val="right" w:pos="8640"/>
-        </w:tabs>
-        <w:spacing w:after="0" w:before="0" w:line="240" w:lineRule="auto"/>
-        <w:ind w:left="0" w:right="0" w:firstLine="0"/>
-        <w:contextualSpacing w:val="0"/>
-        <w:jc w:val="left"/>
-        <w:rPr>
-          <w:rFonts w:ascii="Calibri" w:cs="Calibri" w:eastAsia="Calibri" w:hAnsi="Calibri"/>
-          <w:b w:val="0"/>
-          <w:i w:val="0"/>
-          <w:smallCaps w:val="0"/>
-          <w:strike w:val="0"/>
-          <w:color w:val="000000"/>
-          <w:sz w:val="16"/>
-          <w:szCs w:val="16"/>
-          <w:u w:val="none"/>
-          <w:vertAlign w:val="baseline"/>
-        </w:rPr>
-      </w:pPr>
-      <w:r>
-        <w:rPr>
-          <w:rFonts w:ascii="Calibri" w:cs="Calibri" w:eastAsia="Calibri" w:hAnsi="Calibri"/>
-          <w:b w:val="0"/>
-          <w:i w:val="0"/>
-          <w:smallCaps w:val="0"/>
-          <w:strike w:val="0"/>
-          <w:color w:val="000000"/>
-          <w:sz w:val="16"/>
-          <w:szCs w:val="16"/>
-          <w:u w:val="none"/>
-          <w:vertAlign w:val="baseline"/>
-          <w:rtl w:val="0"/>
-        </w:rPr>
-        <w:t xml:space="preserve">[Descreva as responsabilidades referentes aos processos de </w:t>
-      </w:r>
-      <w:hyperlink r:id="rId17">
-        <w:r>
-          <w:rPr>
-            <w:rFonts w:ascii="Calibri" w:cs="Calibri" w:eastAsia="Calibri" w:hAnsi="Calibri"/>
-            <w:b w:val="0"/>
-            <w:i w:val="0"/>
-            <w:smallCaps w:val="0"/>
-            <w:strike w:val="0"/>
-            <w:color w:val="0000ff"/>
-            <w:sz w:val="16"/>
-            <w:szCs w:val="16"/>
-            <w:u w:val="single"/>
-            <w:vertAlign w:val="baseline"/>
-            <w:rtl w:val="0"/>
-          </w:rPr>
-          <w:t xml:space="preserve">Gerenciamento do escopo do projeto</w:t>
-        </w:r>
-      </w:hyperlink>
-      <w:r>
-        <w:rPr>
-          <w:rFonts w:ascii="Calibri" w:cs="Calibri" w:eastAsia="Calibri" w:hAnsi="Calibri"/>
-          <w:b w:val="0"/>
-          <w:i w:val="0"/>
-          <w:smallCaps w:val="0"/>
-          <w:strike w:val="0"/>
-          <w:color w:val="000000"/>
-          <w:sz w:val="16"/>
-          <w:szCs w:val="16"/>
-          <w:u w:val="none"/>
-          <w:vertAlign w:val="baseline"/>
-          <w:rtl w:val="0"/>
-        </w:rPr>
-        <w:t xml:space="preserve"> de cada membro do projeto, mesmo que já citados em outros tópicos do documento. ]</w:t>
+      <w:r>
+        <w:rPr>
+          <w:rtl w:val="0"/>
+        </w:rPr>
       </w:r>
     </w:p>
     <w:p>
@@ -2263,14 +2028,12 @@
             </w:pPr>
             <w:bookmarkStart w:colFirst="0" w:colLast="0" w:name="_tyjcwt" w:id="5"/>
             <w:bookmarkEnd w:id="5"/>
-            <w:ins w:author="Julien David" w:id="0" w:date="2017-05-20T00:18:33Z">
-              <w:r>
-                <w:rPr>
-                  <w:rtl w:val="0"/>
-                </w:rPr>
-                <w:t xml:space="preserve">Rafael Beffart</w:t>
-              </w:r>
-            </w:ins>
+            <w:r>
+              <w:rPr>
+                <w:rtl w:val="0"/>
+              </w:rPr>
+              <w:t xml:space="preserve">Rafael Beffart</w:t>
+            </w:r>
             <w:r>
               <w:rPr>
                 <w:rtl w:val="0"/>
@@ -2284,33 +2047,27 @@
             <w:pPr>
               <w:pBdr/>
               <w:contextualSpacing w:val="0"/>
-              <w:rPr>
-                <w:ins w:author="Julien David" w:id="1" w:date="2017-05-20T00:19:12Z"/>
-              </w:rPr>
-            </w:pPr>
-            <w:ins w:author="Julien David" w:id="1" w:date="2017-05-20T00:19:12Z">
-              <w:r>
-                <w:rPr>
-                  <w:rtl w:val="0"/>
-                </w:rPr>
-                <w:t xml:space="preserve">Gerência de Projeto</w:t>
-              </w:r>
-            </w:ins>
-          </w:p>
-          <w:p>
-            <w:pPr>
-              <w:pBdr/>
-              <w:contextualSpacing w:val="0"/>
               <w:rPr/>
             </w:pPr>
-            <w:ins w:author="Julien David" w:id="1" w:date="2017-05-20T00:19:12Z">
-              <w:r>
-                <w:rPr>
-                  <w:rtl w:val="0"/>
-                </w:rPr>
-                <w:t xml:space="preserve">Design de Software</w:t>
-              </w:r>
-            </w:ins>
+            <w:r>
+              <w:rPr>
+                <w:rtl w:val="0"/>
+              </w:rPr>
+              <w:t xml:space="preserve">Gerência de Projeto</w:t>
+            </w:r>
+          </w:p>
+          <w:p>
+            <w:pPr>
+              <w:pBdr/>
+              <w:contextualSpacing w:val="0"/>
+              <w:rPr/>
+            </w:pPr>
+            <w:r>
+              <w:rPr>
+                <w:rtl w:val="0"/>
+              </w:rPr>
+              <w:t xml:space="preserve">Design de Software</w:t>
+            </w:r>
             <w:r>
               <w:rPr>
                 <w:rtl w:val="0"/>
@@ -2328,14 +2085,12 @@
               <w:contextualSpacing w:val="0"/>
               <w:rPr/>
             </w:pPr>
-            <w:ins w:author="Julien David" w:id="2" w:date="2017-05-20T00:19:17Z">
-              <w:r>
-                <w:rPr>
-                  <w:rtl w:val="0"/>
-                </w:rPr>
-                <w:t xml:space="preserve">Julien David</w:t>
-              </w:r>
-            </w:ins>
+            <w:r>
+              <w:rPr>
+                <w:rtl w:val="0"/>
+              </w:rPr>
+              <w:t xml:space="preserve">Julien David</w:t>
+            </w:r>
             <w:r>
               <w:rPr>
                 <w:rtl w:val="0"/>
@@ -2349,33 +2104,27 @@
             <w:pPr>
               <w:pBdr/>
               <w:contextualSpacing w:val="0"/>
-              <w:rPr>
-                <w:ins w:author="Julien David" w:id="3" w:date="2017-05-20T00:19:34Z"/>
-              </w:rPr>
-            </w:pPr>
-            <w:ins w:author="Julien David" w:id="3" w:date="2017-05-20T00:19:34Z">
-              <w:r>
-                <w:rPr>
-                  <w:rtl w:val="0"/>
-                </w:rPr>
-                <w:t xml:space="preserve">Gerência de Requisitos</w:t>
-              </w:r>
-            </w:ins>
-          </w:p>
-          <w:p>
-            <w:pPr>
-              <w:pBdr/>
-              <w:contextualSpacing w:val="0"/>
               <w:rPr/>
             </w:pPr>
-            <w:ins w:author="Julien David" w:id="3" w:date="2017-05-20T00:19:34Z">
-              <w:r>
-                <w:rPr>
-                  <w:rtl w:val="0"/>
-                </w:rPr>
-                <w:t xml:space="preserve">Construtor de Software</w:t>
-              </w:r>
-            </w:ins>
+            <w:r>
+              <w:rPr>
+                <w:rtl w:val="0"/>
+              </w:rPr>
+              <w:t xml:space="preserve">Gerência de Requisitos</w:t>
+            </w:r>
+          </w:p>
+          <w:p>
+            <w:pPr>
+              <w:pBdr/>
+              <w:contextualSpacing w:val="0"/>
+              <w:rPr/>
+            </w:pPr>
+            <w:r>
+              <w:rPr>
+                <w:rtl w:val="0"/>
+              </w:rPr>
+              <w:t xml:space="preserve">Construtor de Software</w:t>
+            </w:r>
             <w:r>
               <w:rPr>
                 <w:rtl w:val="0"/>
@@ -2393,14 +2142,12 @@
               <w:contextualSpacing w:val="0"/>
               <w:rPr/>
             </w:pPr>
-            <w:ins w:author="Julien David" w:id="4" w:date="2017-05-20T00:19:44Z">
-              <w:r>
-                <w:rPr>
-                  <w:rtl w:val="0"/>
-                </w:rPr>
-                <w:t xml:space="preserve">Rodrigo Oliveira</w:t>
-              </w:r>
-            </w:ins>
+            <w:r>
+              <w:rPr>
+                <w:rtl w:val="0"/>
+              </w:rPr>
+              <w:t xml:space="preserve">Rodrigo Oliveira</w:t>
+            </w:r>
             <w:r>
               <w:rPr>
                 <w:rtl w:val="0"/>
@@ -2414,33 +2161,27 @@
             <w:pPr>
               <w:pBdr/>
               <w:contextualSpacing w:val="0"/>
-              <w:rPr>
-                <w:ins w:author="Julien David" w:id="5" w:date="2017-05-20T00:20:13Z"/>
-              </w:rPr>
-            </w:pPr>
-            <w:ins w:author="Julien David" w:id="5" w:date="2017-05-20T00:20:13Z">
-              <w:r>
-                <w:rPr>
-                  <w:rtl w:val="0"/>
-                </w:rPr>
-                <w:t xml:space="preserve">Gerência de Configuração</w:t>
-              </w:r>
-            </w:ins>
-          </w:p>
-          <w:p>
-            <w:pPr>
-              <w:pBdr/>
-              <w:contextualSpacing w:val="0"/>
               <w:rPr/>
             </w:pPr>
-            <w:ins w:author="Julien David" w:id="5" w:date="2017-05-20T00:20:13Z">
-              <w:r>
-                <w:rPr>
-                  <w:rtl w:val="0"/>
-                </w:rPr>
-                <w:t xml:space="preserve">Construtor de Software</w:t>
-              </w:r>
-            </w:ins>
+            <w:r>
+              <w:rPr>
+                <w:rtl w:val="0"/>
+              </w:rPr>
+              <w:t xml:space="preserve">Gerência de Configuração</w:t>
+            </w:r>
+          </w:p>
+          <w:p>
+            <w:pPr>
+              <w:pBdr/>
+              <w:contextualSpacing w:val="0"/>
+              <w:rPr/>
+            </w:pPr>
+            <w:r>
+              <w:rPr>
+                <w:rtl w:val="0"/>
+              </w:rPr>
+              <w:t xml:space="preserve">Construtor de Software</w:t>
+            </w:r>
             <w:r>
               <w:rPr>
                 <w:rtl w:val="0"/>
@@ -2450,30 +2191,20 @@
         </w:tc>
       </w:tr>
       <w:tr>
-        <w:trPr>
-          <w:ins w:author="Julien David" w:id="6" w:date="2017-05-20T00:20:53Z"/>
-        </w:trPr>
         <w:tc>
           <w:tcPr/>
           <w:p>
             <w:pPr>
               <w:pBdr/>
               <w:contextualSpacing w:val="0"/>
-              <w:rPr>
-                <w:ins w:author="Julien David" w:id="6" w:date="2017-05-20T00:20:53Z"/>
-              </w:rPr>
-            </w:pPr>
-            <w:ins w:author="Julien David" w:id="6" w:date="2017-05-20T00:20:53Z">
-              <w:r>
-                <w:rPr>
-                  <w:rtl w:val="0"/>
-                  <w:rPrChange w:author="Julien David" w:id="7" w:date="2017-05-20T00:20:53Z">
-                    <w:rPr/>
-                  </w:rPrChange>
-                </w:rPr>
-                <w:t xml:space="preserve">Fernando Henrique</w:t>
-              </w:r>
-            </w:ins>
+              <w:rPr/>
+            </w:pPr>
+            <w:r>
+              <w:rPr>
+                <w:rtl w:val="0"/>
+              </w:rPr>
+              <w:t xml:space="preserve">Fernando Henrique</w:t>
+            </w:r>
           </w:p>
         </w:tc>
         <w:tc>
@@ -2482,41 +2213,27 @@
             <w:pPr>
               <w:pBdr/>
               <w:contextualSpacing w:val="0"/>
-              <w:rPr>
-                <w:ins w:author="Julien David" w:id="6" w:date="2017-05-20T00:20:53Z"/>
-              </w:rPr>
-            </w:pPr>
-            <w:ins w:author="Julien David" w:id="6" w:date="2017-05-20T00:20:53Z">
-              <w:r>
-                <w:rPr>
-                  <w:rtl w:val="0"/>
-                  <w:rPrChange w:author="Julien David" w:id="7" w:date="2017-05-20T00:20:53Z">
-                    <w:rPr/>
-                  </w:rPrChange>
-                </w:rPr>
-                <w:t xml:space="preserve">Garantia da Qualidade</w:t>
-              </w:r>
-            </w:ins>
-          </w:p>
-          <w:p>
-            <w:pPr>
-              <w:pBdr/>
-              <w:contextualSpacing w:val="0"/>
-              <w:rPr>
-                <w:ins w:author="Julien David" w:id="6" w:date="2017-05-20T00:20:53Z"/>
-              </w:rPr>
-            </w:pPr>
-            <w:ins w:author="Julien David" w:id="6" w:date="2017-05-20T00:20:53Z">
-              <w:r>
-                <w:rPr>
-                  <w:rtl w:val="0"/>
-                  <w:rPrChange w:author="Julien David" w:id="7" w:date="2017-05-20T00:20:53Z">
-                    <w:rPr/>
-                  </w:rPrChange>
-                </w:rPr>
-                <w:t xml:space="preserve">Construtor de Software</w:t>
-              </w:r>
-            </w:ins>
+              <w:rPr/>
+            </w:pPr>
+            <w:r>
+              <w:rPr>
+                <w:rtl w:val="0"/>
+              </w:rPr>
+              <w:t xml:space="preserve">Garantia da Qualidade</w:t>
+            </w:r>
+          </w:p>
+          <w:p>
+            <w:pPr>
+              <w:pBdr/>
+              <w:contextualSpacing w:val="0"/>
+              <w:rPr/>
+            </w:pPr>
+            <w:r>
+              <w:rPr>
+                <w:rtl w:val="0"/>
+              </w:rPr>
+              <w:t xml:space="preserve">Construtor de Software</w:t>
+            </w:r>
           </w:p>
         </w:tc>
       </w:tr>
@@ -2550,19 +2267,304 @@
         <w:pStyle w:val="Heading2"/>
         <w:numPr>
           <w:ilvl w:val="1"/>
+          <w:numId w:val="8"/>
+        </w:numPr>
+        <w:pBdr/>
+        <w:ind w:left="576" w:hanging="576"/>
+        <w:rPr/>
+      </w:pPr>
+      <w:bookmarkStart w:colFirst="0" w:colLast="0" w:name="_3dy6vkm" w:id="6"/>
+      <w:bookmarkEnd w:id="6"/>
+      <w:r>
+        <w:rPr>
+          <w:rtl w:val="0"/>
+        </w:rPr>
+        <w:t xml:space="preserve">Premissas e Restrições</w:t>
+      </w:r>
+    </w:p>
+    <w:p>
+      <w:pPr>
+        <w:pBdr/>
+        <w:tabs>
+          <w:tab w:val="center" w:pos="4320"/>
+          <w:tab w:val="right" w:pos="8640"/>
+        </w:tabs>
+        <w:contextualSpacing w:val="0"/>
+        <w:rPr/>
+      </w:pPr>
+      <w:r>
+        <w:rPr>
+          <w:vertAlign w:val="baseline"/>
+          <w:rtl w:val="0"/>
+        </w:rPr>
+        <w:t xml:space="preserve">Premissas e restrições relacionados aos processos de escopo e como serão tratados. Os pré-requisitos e características do ambiente para o escopo fazem parte deste tópico. Usar mesma referência da Declaração do escopo.</w:t>
+      </w:r>
+      <w:r>
+        <w:rPr>
+          <w:rtl w:val="0"/>
+        </w:rPr>
+      </w:r>
+    </w:p>
+    <w:p>
+      <w:pPr>
+        <w:pBdr/>
+        <w:tabs>
+          <w:tab w:val="center" w:pos="4320"/>
+          <w:tab w:val="right" w:pos="8640"/>
+        </w:tabs>
+        <w:contextualSpacing w:val="0"/>
+        <w:rPr/>
+      </w:pPr>
+      <w:r>
+        <w:rPr>
+          <w:rtl w:val="0"/>
+        </w:rPr>
+      </w:r>
+    </w:p>
+    <w:p>
+      <w:pPr>
+        <w:pStyle w:val="Heading4"/>
+        <w:numPr>
+          <w:ilvl w:val="2"/>
+          <w:numId w:val="8"/>
+        </w:numPr>
+        <w:pBdr/>
+        <w:contextualSpacing w:val="1"/>
+        <w:rPr>
+          <w:sz w:val="24"/>
+          <w:szCs w:val="24"/>
+        </w:rPr>
+      </w:pPr>
+      <w:bookmarkStart w:colFirst="0" w:colLast="0" w:name="_7pjllf439jkr" w:id="7"/>
+      <w:bookmarkEnd w:id="7"/>
+      <w:r>
+        <w:rPr>
+          <w:sz w:val="24"/>
+          <w:szCs w:val="24"/>
+          <w:rtl w:val="0"/>
+        </w:rPr>
+        <w:t xml:space="preserve">Premissas</w:t>
+      </w:r>
+    </w:p>
+    <w:p>
+      <w:pPr>
+        <w:numPr>
+          <w:ilvl w:val="0"/>
           <w:numId w:val="3"/>
         </w:numPr>
         <w:pBdr/>
+        <w:ind w:left="720" w:hanging="360"/>
+        <w:contextualSpacing w:val="1"/>
+      </w:pPr>
+      <w:r>
+        <w:rPr>
+          <w:rtl w:val="0"/>
+        </w:rPr>
+        <w:t xml:space="preserve">O desenvolvimento será feito, na maior parte, remotamente, só sendo exigida a presença de todos os integrantes da equipe em reuniões entre iterações e/ou reuniões com o patrocinador do projeto.</w:t>
+      </w:r>
+    </w:p>
+    <w:p>
+      <w:pPr>
+        <w:pBdr/>
+        <w:contextualSpacing w:val="0"/>
+        <w:rPr/>
+      </w:pPr>
+      <w:r>
+        <w:rPr>
+          <w:rtl w:val="0"/>
+        </w:rPr>
+      </w:r>
+    </w:p>
+    <w:p>
+      <w:pPr>
+        <w:pStyle w:val="Heading4"/>
+        <w:numPr>
+          <w:ilvl w:val="2"/>
+          <w:numId w:val="8"/>
+        </w:numPr>
+        <w:pBdr/>
+        <w:contextualSpacing w:val="1"/>
+        <w:rPr>
+          <w:sz w:val="24"/>
+          <w:szCs w:val="24"/>
+        </w:rPr>
+      </w:pPr>
+      <w:bookmarkStart w:colFirst="0" w:colLast="0" w:name="_l2hnaro7chzg" w:id="8"/>
+      <w:bookmarkEnd w:id="8"/>
+      <w:r>
+        <w:rPr>
+          <w:sz w:val="24"/>
+          <w:szCs w:val="24"/>
+          <w:rtl w:val="0"/>
+        </w:rPr>
+        <w:t xml:space="preserve">Restrições</w:t>
+      </w:r>
+    </w:p>
+    <w:p>
+      <w:pPr>
+        <w:numPr>
+          <w:ilvl w:val="0"/>
+          <w:numId w:val="1"/>
+        </w:numPr>
+        <w:pBdr/>
+        <w:ind w:left="720" w:hanging="360"/>
+        <w:contextualSpacing w:val="1"/>
+      </w:pPr>
+      <w:r>
+        <w:rPr>
+          <w:rtl w:val="0"/>
+        </w:rPr>
+        <w:t xml:space="preserve">Alguns integrantes da equipe podem se tornar indisponíveis por tempo indeterminado ou novos integrantes podem se unir à equipe, o que afetará negativamente ou positivamente a produtividade da equipe, respectivamente. Porém o risco de isto acontecer é baixíssimo e quase nem é considerado;</w:t>
+      </w:r>
+    </w:p>
+    <w:p>
+      <w:pPr>
+        <w:numPr>
+          <w:ilvl w:val="0"/>
+          <w:numId w:val="1"/>
+        </w:numPr>
+        <w:pBdr/>
+        <w:ind w:left="720" w:hanging="360"/>
+        <w:contextualSpacing w:val="1"/>
+      </w:pPr>
+      <w:r>
+        <w:rPr>
+          <w:rtl w:val="0"/>
+        </w:rPr>
+        <w:t xml:space="preserve">O patrocinador da equipe de construção tem a palavra final sobre o documento, e a equipe é obrigada a seguir quaisquer definições ou ordens dadas por este sobre qualquer assunto em qualquer momento do projeto.</w:t>
+      </w:r>
+    </w:p>
+    <w:p>
+      <w:pPr>
+        <w:pBdr/>
+        <w:contextualSpacing w:val="0"/>
+        <w:rPr/>
+      </w:pPr>
+      <w:r>
+        <w:rPr>
+          <w:rtl w:val="0"/>
+        </w:rPr>
+      </w:r>
+    </w:p>
+    <w:p>
+      <w:pPr>
+        <w:pBdr/>
+        <w:contextualSpacing w:val="0"/>
+        <w:rPr/>
+      </w:pPr>
+      <w:r>
+        <w:rPr>
+          <w:rtl w:val="0"/>
+        </w:rPr>
+      </w:r>
+    </w:p>
+    <w:p>
+      <w:pPr>
+        <w:pBdr/>
+        <w:contextualSpacing w:val="0"/>
+        <w:rPr/>
+      </w:pPr>
+      <w:r>
+        <w:rPr>
+          <w:rtl w:val="0"/>
+        </w:rPr>
+      </w:r>
+    </w:p>
+    <w:p>
+      <w:pPr>
+        <w:pBdr/>
+        <w:contextualSpacing w:val="0"/>
+        <w:rPr/>
+      </w:pPr>
+      <w:r>
+        <w:rPr>
+          <w:rtl w:val="0"/>
+        </w:rPr>
+      </w:r>
+    </w:p>
+    <w:p>
+      <w:pPr>
+        <w:pBdr/>
+        <w:contextualSpacing w:val="0"/>
+        <w:rPr/>
+      </w:pPr>
+      <w:r>
+        <w:rPr>
+          <w:rtl w:val="0"/>
+        </w:rPr>
+      </w:r>
+    </w:p>
+    <w:p>
+      <w:pPr>
+        <w:pBdr/>
+        <w:contextualSpacing w:val="0"/>
+        <w:rPr/>
+      </w:pPr>
+      <w:r>
+        <w:rPr>
+          <w:rtl w:val="0"/>
+        </w:rPr>
+      </w:r>
+    </w:p>
+    <w:p>
+      <w:pPr>
+        <w:pBdr/>
+        <w:contextualSpacing w:val="0"/>
+        <w:rPr/>
+      </w:pPr>
+      <w:r>
+        <w:rPr>
+          <w:rtl w:val="0"/>
+        </w:rPr>
+      </w:r>
+    </w:p>
+    <w:p>
+      <w:pPr>
+        <w:pBdr/>
+        <w:contextualSpacing w:val="0"/>
+        <w:rPr/>
+      </w:pPr>
+      <w:r>
+        <w:rPr>
+          <w:rtl w:val="0"/>
+        </w:rPr>
+      </w:r>
+    </w:p>
+    <w:p>
+      <w:pPr>
+        <w:pBdr/>
+        <w:contextualSpacing w:val="0"/>
+        <w:rPr/>
+      </w:pPr>
+      <w:r>
+        <w:rPr>
+          <w:rtl w:val="0"/>
+        </w:rPr>
+      </w:r>
+    </w:p>
+    <w:p>
+      <w:pPr>
+        <w:pStyle w:val="Heading2"/>
+        <w:numPr>
+          <w:ilvl w:val="1"/>
+          <w:numId w:val="8"/>
+        </w:numPr>
+        <w:pBdr/>
         <w:ind w:left="576" w:hanging="576"/>
         <w:rPr/>
       </w:pPr>
-      <w:bookmarkStart w:colFirst="0" w:colLast="0" w:name="_3dy6vkm" w:id="6"/>
-      <w:bookmarkEnd w:id="6"/>
-      <w:r>
-        <w:rPr>
-          <w:rtl w:val="0"/>
-        </w:rPr>
-        <w:t xml:space="preserve">Premissas e Restrições</w:t>
+      <w:bookmarkStart w:colFirst="0" w:colLast="0" w:name="_1t3h5sf" w:id="9"/>
+      <w:bookmarkEnd w:id="9"/>
+      <w:r>
+        <w:rPr>
+          <w:rtl w:val="0"/>
+        </w:rPr>
+        <w:t xml:space="preserve">Ferramentas de Escopo</w:t>
+      </w:r>
+      <w:r>
+        <w:rPr>
+          <w:rtl w:val="0"/>
+        </w:rPr>
       </w:r>
     </w:p>
     <w:p>
@@ -2579,284 +2581,15 @@
         <w:ind w:left="0" w:right="0" w:firstLine="0"/>
         <w:contextualSpacing w:val="0"/>
         <w:jc w:val="left"/>
-        <w:rPr/>
-      </w:pPr>
-      <w:r>
-        <w:rPr>
-          <w:rFonts w:ascii="Calibri" w:cs="Calibri" w:eastAsia="Calibri" w:hAnsi="Calibri"/>
-          <w:b w:val="0"/>
-          <w:i w:val="0"/>
-          <w:smallCaps w:val="0"/>
-          <w:strike w:val="0"/>
-          <w:color w:val="000000"/>
+        <w:rPr>
           <w:sz w:val="16"/>
           <w:szCs w:val="16"/>
-          <w:u w:val="none"/>
-          <w:vertAlign w:val="baseline"/>
-          <w:rtl w:val="0"/>
-        </w:rPr>
-        <w:t xml:space="preserve">[Premissas e restrições relacionados aos processos de escopo e como serão tratados. Os pré-requisitos e características do ambiente para o escopo fazem parte deste tópico. Usar mesma referência da Declaração do escopo. ]</w:t>
-      </w:r>
-      <w:r>
-        <w:rPr>
-          <w:rtl w:val="0"/>
-        </w:rPr>
-      </w:r>
-    </w:p>
-    <w:p>
-      <w:pPr>
-        <w:pStyle w:val="Heading3"/>
-        <w:numPr>
-          <w:ilvl w:val="2"/>
-          <w:numId w:val="3"/>
-        </w:numPr>
-        <w:pBdr/>
-        <w:ind w:left="720"/>
-        <w:contextualSpacing w:val="1"/>
-        <w:rPr/>
-      </w:pPr>
-      <w:bookmarkStart w:colFirst="0" w:colLast="0" w:name="_7pjllf439jkr" w:id="7"/>
-      <w:bookmarkEnd w:id="7"/>
-      <w:r>
-        <w:rPr>
-          <w:rtl w:val="0"/>
-        </w:rPr>
-        <w:t xml:space="preserve">Premissas</w:t>
-      </w:r>
-    </w:p>
-    <w:p>
-      <w:pPr>
-        <w:numPr>
-          <w:ilvl w:val="0"/>
-          <w:numId w:val="2"/>
-        </w:numPr>
-        <w:pBdr/>
-        <w:ind w:left="720" w:hanging="360"/>
-        <w:contextualSpacing w:val="1"/>
-        <w:rPr>
-          <w:u w:val="none"/>
-        </w:rPr>
-      </w:pPr>
-      <w:r>
-        <w:rPr>
-          <w:rtl w:val="0"/>
-        </w:rPr>
-        <w:t xml:space="preserve">O desenvolvimento será feito, na maior parte, remotamente, só sendo exigida a presença de todos os integrantes da equipe em reuniões entre iterações e/ou reuniões com o patrocinador do projeto.</w:t>
-      </w:r>
-    </w:p>
-    <w:p>
-      <w:pPr>
-        <w:pBdr/>
-        <w:contextualSpacing w:val="0"/>
-        <w:rPr/>
-      </w:pPr>
-      <w:r>
-        <w:rPr>
-          <w:rtl w:val="0"/>
-        </w:rPr>
-      </w:r>
-    </w:p>
-    <w:p>
-      <w:pPr>
-        <w:pStyle w:val="Heading3"/>
-        <w:numPr>
-          <w:ilvl w:val="2"/>
-          <w:numId w:val="3"/>
-        </w:numPr>
-        <w:pBdr/>
-        <w:ind w:left="720"/>
-        <w:contextualSpacing w:val="1"/>
-        <w:rPr/>
-      </w:pPr>
-      <w:bookmarkStart w:colFirst="0" w:colLast="0" w:name="_l2hnaro7chzg" w:id="8"/>
-      <w:bookmarkEnd w:id="8"/>
-      <w:r>
-        <w:rPr>
-          <w:rtl w:val="0"/>
-        </w:rPr>
-        <w:t xml:space="preserve">Restrições</w:t>
-      </w:r>
-    </w:p>
-    <w:p>
-      <w:pPr>
-        <w:numPr>
-          <w:ilvl w:val="0"/>
-          <w:numId w:val="1"/>
-        </w:numPr>
-        <w:pBdr/>
-        <w:ind w:left="720" w:hanging="360"/>
-        <w:contextualSpacing w:val="1"/>
-        <w:rPr>
-          <w:u w:val="none"/>
-        </w:rPr>
-      </w:pPr>
-      <w:r>
-        <w:rPr>
-          <w:rtl w:val="0"/>
-        </w:rPr>
-        <w:t xml:space="preserve">Alguns integrantes da equipe podem se tornar indisponíveis por tempo indeterminado ou novos integrantes podem se unir à equipe, o que afetará negativamente ou positivamente a produtividade da equipe, respectivamente. Porém o risco de isto acontecer é baixíssimo e quase nem é considerado;</w:t>
-      </w:r>
-    </w:p>
-    <w:p>
-      <w:pPr>
-        <w:numPr>
-          <w:ilvl w:val="0"/>
-          <w:numId w:val="1"/>
-        </w:numPr>
-        <w:pBdr/>
-        <w:ind w:left="720" w:hanging="360"/>
-        <w:contextualSpacing w:val="1"/>
-        <w:rPr>
-          <w:u w:val="none"/>
-        </w:rPr>
-      </w:pPr>
-      <w:r>
-        <w:rPr>
-          <w:rtl w:val="0"/>
-        </w:rPr>
-        <w:t xml:space="preserve">O patrocinador da equipe de construção tem a palavra final sobre o documento, e a equipe é obrigada a seguir quaisquer definições ou ordens dadas por este sobre qualquer assunto em qualquer momento do projeto.</w:t>
-      </w:r>
-    </w:p>
-    <w:p>
-      <w:pPr>
-        <w:pStyle w:val="Heading2"/>
-        <w:numPr>
-          <w:ilvl w:val="1"/>
-          <w:numId w:val="3"/>
-        </w:numPr>
-        <w:pBdr/>
-        <w:ind w:left="576" w:hanging="576"/>
-        <w:rPr/>
-      </w:pPr>
-      <w:bookmarkStart w:colFirst="0" w:colLast="0" w:name="_1t3h5sf" w:id="9"/>
-      <w:bookmarkEnd w:id="9"/>
-      <w:r>
-        <w:rPr>
-          <w:rtl w:val="0"/>
-        </w:rPr>
-        <w:t xml:space="preserve">Ferramentas de Escopo</w:t>
-      </w:r>
-    </w:p>
-    <w:p>
-      <w:pPr>
-        <w:keepNext w:val="0"/>
-        <w:keepLines w:val="0"/>
-        <w:widowControl w:val="0"/>
-        <w:pBdr/>
-        <w:tabs>
-          <w:tab w:val="center" w:pos="4320"/>
-          <w:tab w:val="right" w:pos="8640"/>
-        </w:tabs>
-        <w:spacing w:after="0" w:before="0" w:line="240" w:lineRule="auto"/>
-        <w:ind w:left="0" w:right="0" w:firstLine="0"/>
-        <w:contextualSpacing w:val="0"/>
-        <w:jc w:val="left"/>
-        <w:rPr>
-          <w:rFonts w:ascii="Calibri" w:cs="Calibri" w:eastAsia="Calibri" w:hAnsi="Calibri"/>
-          <w:b w:val="0"/>
-          <w:i w:val="0"/>
-          <w:smallCaps w:val="0"/>
-          <w:strike w:val="0"/>
-          <w:color w:val="000000"/>
-          <w:sz w:val="16"/>
-          <w:szCs w:val="16"/>
-          <w:u w:val="none"/>
-          <w:vertAlign w:val="baseline"/>
-        </w:rPr>
-      </w:pPr>
-      <w:r>
-        <w:rPr>
-          <w:rFonts w:ascii="Calibri" w:cs="Calibri" w:eastAsia="Calibri" w:hAnsi="Calibri"/>
-          <w:b w:val="0"/>
-          <w:i w:val="0"/>
-          <w:smallCaps w:val="0"/>
-          <w:strike w:val="0"/>
-          <w:color w:val="000000"/>
-          <w:sz w:val="16"/>
-          <w:szCs w:val="16"/>
-          <w:u w:val="none"/>
-          <w:vertAlign w:val="baseline"/>
-          <w:rtl w:val="0"/>
-        </w:rPr>
-        <w:t xml:space="preserve">[Liste as ferramentas a serem usadas para tratar o escopo. Descreve como serão usadas e seu responsável. Saiba mais em </w:t>
-      </w:r>
-      <w:hyperlink r:id="rId18">
-        <w:r>
-          <w:rPr>
-            <w:rFonts w:ascii="Calibri" w:cs="Calibri" w:eastAsia="Calibri" w:hAnsi="Calibri"/>
-            <w:b w:val="0"/>
-            <w:i w:val="0"/>
-            <w:smallCaps w:val="0"/>
-            <w:strike w:val="0"/>
-            <w:color w:val="0000ff"/>
-            <w:sz w:val="16"/>
-            <w:szCs w:val="16"/>
-            <w:u w:val="single"/>
-            <w:vertAlign w:val="baseline"/>
-            <w:rtl w:val="0"/>
-          </w:rPr>
-          <w:t xml:space="preserve">Ferramentas de Escopo do Guia PMBOK</w:t>
-        </w:r>
-      </w:hyperlink>
-      <w:r>
-        <w:rPr>
-          <w:rFonts w:ascii="Calibri" w:cs="Calibri" w:eastAsia="Calibri" w:hAnsi="Calibri"/>
-          <w:b w:val="0"/>
-          <w:i w:val="0"/>
-          <w:smallCaps w:val="0"/>
-          <w:strike w:val="0"/>
-          <w:color w:val="000000"/>
-          <w:sz w:val="16"/>
-          <w:szCs w:val="16"/>
-          <w:u w:val="none"/>
-          <w:vertAlign w:val="baseline"/>
-          <w:rtl w:val="0"/>
-        </w:rPr>
-        <w:t xml:space="preserve">®. ]</w:t>
-      </w:r>
-    </w:p>
-    <w:p>
-      <w:pPr>
-        <w:keepNext w:val="0"/>
-        <w:keepLines w:val="0"/>
-        <w:widowControl w:val="0"/>
-        <w:pBdr/>
-        <w:tabs>
-          <w:tab w:val="center" w:pos="4320"/>
-          <w:tab w:val="right" w:pos="8640"/>
-        </w:tabs>
-        <w:spacing w:after="0" w:before="0" w:line="240" w:lineRule="auto"/>
-        <w:ind w:left="0" w:right="0" w:firstLine="0"/>
-        <w:contextualSpacing w:val="0"/>
-        <w:jc w:val="left"/>
-        <w:rPr>
-          <w:rFonts w:ascii="Calibri" w:cs="Calibri" w:eastAsia="Calibri" w:hAnsi="Calibri"/>
-          <w:b w:val="0"/>
-          <w:i w:val="0"/>
-          <w:smallCaps w:val="0"/>
-          <w:strike w:val="0"/>
-          <w:color w:val="000000"/>
-          <w:sz w:val="16"/>
-          <w:szCs w:val="16"/>
-          <w:u w:val="none"/>
-          <w:vertAlign w:val="baseline"/>
-        </w:rPr>
-      </w:pPr>
-      <w:r>
-        <w:rPr>
-          <w:rFonts w:ascii="Calibri" w:cs="Calibri" w:eastAsia="Calibri" w:hAnsi="Calibri"/>
-          <w:b w:val="0"/>
-          <w:i w:val="0"/>
-          <w:smallCaps w:val="0"/>
-          <w:strike w:val="0"/>
-          <w:color w:val="000000"/>
-          <w:sz w:val="16"/>
-          <w:szCs w:val="16"/>
-          <w:u w:val="none"/>
-          <w:vertAlign w:val="baseline"/>
-          <w:rtl w:val="0"/>
-        </w:rPr>
-        <w:t xml:space="preserve"> [Exemplo:</w:t>
+        </w:rPr>
+      </w:pPr>
+      <w:r>
+        <w:rPr>
+          <w:rtl w:val="0"/>
+        </w:rPr>
       </w:r>
     </w:p>
     <w:tbl>
@@ -2920,8 +2653,8 @@
                 <w:smallCaps w:val="0"/>
                 <w:strike w:val="0"/>
                 <w:color w:val="000000"/>
-                <w:sz w:val="16"/>
-                <w:szCs w:val="16"/>
+                <w:sz w:val="18"/>
+                <w:szCs w:val="18"/>
                 <w:u w:val="none"/>
                 <w:vertAlign w:val="baseline"/>
               </w:rPr>
@@ -2934,8 +2667,8 @@
                 <w:smallCaps w:val="0"/>
                 <w:strike w:val="0"/>
                 <w:color w:val="000000"/>
-                <w:sz w:val="16"/>
-                <w:szCs w:val="16"/>
+                <w:sz w:val="18"/>
+                <w:szCs w:val="18"/>
                 <w:u w:val="none"/>
                 <w:vertAlign w:val="baseline"/>
                 <w:rtl w:val="0"/>
@@ -2969,8 +2702,8 @@
                 <w:smallCaps w:val="0"/>
                 <w:strike w:val="0"/>
                 <w:color w:val="000000"/>
-                <w:sz w:val="16"/>
-                <w:szCs w:val="16"/>
+                <w:sz w:val="18"/>
+                <w:szCs w:val="18"/>
                 <w:u w:val="none"/>
                 <w:vertAlign w:val="baseline"/>
               </w:rPr>
@@ -2983,8 +2716,8 @@
                 <w:smallCaps w:val="0"/>
                 <w:strike w:val="0"/>
                 <w:color w:val="000000"/>
-                <w:sz w:val="16"/>
-                <w:szCs w:val="16"/>
+                <w:sz w:val="18"/>
+                <w:szCs w:val="18"/>
                 <w:u w:val="none"/>
                 <w:vertAlign w:val="baseline"/>
                 <w:rtl w:val="0"/>
@@ -3018,8 +2751,8 @@
                 <w:smallCaps w:val="0"/>
                 <w:strike w:val="0"/>
                 <w:color w:val="000000"/>
-                <w:sz w:val="16"/>
-                <w:szCs w:val="16"/>
+                <w:sz w:val="18"/>
+                <w:szCs w:val="18"/>
                 <w:u w:val="none"/>
                 <w:vertAlign w:val="baseline"/>
               </w:rPr>
@@ -3032,8 +2765,8 @@
                 <w:smallCaps w:val="0"/>
                 <w:strike w:val="0"/>
                 <w:color w:val="000000"/>
-                <w:sz w:val="16"/>
-                <w:szCs w:val="16"/>
+                <w:sz w:val="18"/>
+                <w:szCs w:val="18"/>
                 <w:u w:val="none"/>
                 <w:vertAlign w:val="baseline"/>
                 <w:rtl w:val="0"/>
@@ -3067,8 +2800,8 @@
                 <w:smallCaps w:val="0"/>
                 <w:strike w:val="0"/>
                 <w:color w:val="000000"/>
-                <w:sz w:val="16"/>
-                <w:szCs w:val="16"/>
+                <w:sz w:val="18"/>
+                <w:szCs w:val="18"/>
                 <w:u w:val="none"/>
                 <w:vertAlign w:val="baseline"/>
               </w:rPr>
@@ -3081,8 +2814,8 @@
                 <w:smallCaps w:val="0"/>
                 <w:strike w:val="0"/>
                 <w:color w:val="000000"/>
-                <w:sz w:val="16"/>
-                <w:szCs w:val="16"/>
+                <w:sz w:val="18"/>
+                <w:szCs w:val="18"/>
                 <w:u w:val="none"/>
                 <w:vertAlign w:val="baseline"/>
                 <w:rtl w:val="0"/>
@@ -3112,22 +2845,20 @@
               <w:contextualSpacing w:val="0"/>
               <w:jc w:val="left"/>
               <w:rPr>
-                <w:rFonts w:ascii="Calibri" w:cs="Calibri" w:eastAsia="Calibri" w:hAnsi="Calibri"/>
-                <w:b w:val="0"/>
                 <w:i w:val="0"/>
                 <w:smallCaps w:val="0"/>
                 <w:strike w:val="0"/>
                 <w:color w:val="000000"/>
-                <w:sz w:val="16"/>
-                <w:szCs w:val="16"/>
+                <w:sz w:val="18"/>
+                <w:szCs w:val="18"/>
                 <w:u w:val="none"/>
                 <w:vertAlign w:val="baseline"/>
               </w:rPr>
             </w:pPr>
             <w:r>
               <w:rPr>
-                <w:sz w:val="16"/>
-                <w:szCs w:val="16"/>
+                <w:sz w:val="18"/>
+                <w:szCs w:val="18"/>
                 <w:rtl w:val="0"/>
               </w:rPr>
               <w:t xml:space="preserve">Reuniões sobre o escopo</w:t>
@@ -3158,28 +2889,24 @@
               <w:contextualSpacing w:val="0"/>
               <w:jc w:val="left"/>
               <w:rPr>
-                <w:rFonts w:ascii="Calibri" w:cs="Calibri" w:eastAsia="Calibri" w:hAnsi="Calibri"/>
-                <w:b w:val="0"/>
                 <w:i w:val="0"/>
                 <w:smallCaps w:val="0"/>
                 <w:strike w:val="0"/>
                 <w:color w:val="000000"/>
-                <w:sz w:val="16"/>
-                <w:szCs w:val="16"/>
+                <w:sz w:val="18"/>
+                <w:szCs w:val="18"/>
                 <w:u w:val="none"/>
                 <w:vertAlign w:val="baseline"/>
               </w:rPr>
             </w:pPr>
             <w:r>
               <w:rPr>
-                <w:rFonts w:ascii="Calibri" w:cs="Calibri" w:eastAsia="Calibri" w:hAnsi="Calibri"/>
-                <w:b w:val="0"/>
                 <w:i w:val="0"/>
                 <w:smallCaps w:val="0"/>
                 <w:strike w:val="0"/>
                 <w:color w:val="000000"/>
-                <w:sz w:val="16"/>
-                <w:szCs w:val="16"/>
+                <w:sz w:val="18"/>
+                <w:szCs w:val="18"/>
                 <w:u w:val="none"/>
                 <w:vertAlign w:val="baseline"/>
                 <w:rtl w:val="0"/>
@@ -3188,8 +2915,8 @@
             </w:r>
             <w:r>
               <w:rPr>
-                <w:sz w:val="16"/>
-                <w:szCs w:val="16"/>
+                <w:sz w:val="18"/>
+                <w:szCs w:val="18"/>
                 <w:rtl w:val="0"/>
               </w:rPr>
               <w:t xml:space="preserve">se o escopo foi bem identificado e definido, se o plano do gerenciamento do escopo foi bem definido e se foi tudo aprovado pelo patrocinador do projeto.</w:t>
@@ -3220,28 +2947,24 @@
               <w:contextualSpacing w:val="0"/>
               <w:jc w:val="left"/>
               <w:rPr>
-                <w:rFonts w:ascii="Calibri" w:cs="Calibri" w:eastAsia="Calibri" w:hAnsi="Calibri"/>
-                <w:b w:val="0"/>
                 <w:i w:val="0"/>
                 <w:smallCaps w:val="0"/>
                 <w:strike w:val="0"/>
                 <w:color w:val="000000"/>
-                <w:sz w:val="16"/>
-                <w:szCs w:val="16"/>
+                <w:sz w:val="18"/>
+                <w:szCs w:val="18"/>
                 <w:u w:val="none"/>
                 <w:vertAlign w:val="baseline"/>
               </w:rPr>
             </w:pPr>
             <w:r>
               <w:rPr>
-                <w:rFonts w:ascii="Calibri" w:cs="Calibri" w:eastAsia="Calibri" w:hAnsi="Calibri"/>
-                <w:b w:val="0"/>
                 <w:i w:val="0"/>
                 <w:smallCaps w:val="0"/>
                 <w:strike w:val="0"/>
                 <w:color w:val="000000"/>
-                <w:sz w:val="16"/>
-                <w:szCs w:val="16"/>
+                <w:sz w:val="18"/>
+                <w:szCs w:val="18"/>
                 <w:u w:val="none"/>
                 <w:vertAlign w:val="baseline"/>
                 <w:rtl w:val="0"/>
@@ -3250,8 +2973,8 @@
             </w:r>
             <w:r>
               <w:rPr>
-                <w:sz w:val="16"/>
-                <w:szCs w:val="16"/>
+                <w:sz w:val="18"/>
+                <w:szCs w:val="18"/>
                 <w:rtl w:val="0"/>
               </w:rPr>
               <w:t xml:space="preserve">, até o patrocinador do projeto estar satisfeito com o escopo.</w:t>
@@ -3282,25 +3005,23 @@
               <w:contextualSpacing w:val="0"/>
               <w:jc w:val="left"/>
               <w:rPr>
-                <w:rFonts w:ascii="Calibri" w:cs="Calibri" w:eastAsia="Calibri" w:hAnsi="Calibri"/>
-                <w:b w:val="0"/>
                 <w:i w:val="0"/>
                 <w:smallCaps w:val="0"/>
                 <w:strike w:val="0"/>
                 <w:color w:val="000000"/>
-                <w:sz w:val="16"/>
-                <w:szCs w:val="16"/>
+                <w:sz w:val="18"/>
+                <w:szCs w:val="18"/>
                 <w:u w:val="none"/>
                 <w:vertAlign w:val="baseline"/>
               </w:rPr>
             </w:pPr>
             <w:r>
               <w:rPr>
-                <w:sz w:val="16"/>
-                <w:szCs w:val="16"/>
-                <w:rtl w:val="0"/>
-              </w:rPr>
-              <w:t xml:space="preserve">Patrocinador do Projeto</w:t>
+                <w:sz w:val="18"/>
+                <w:szCs w:val="18"/>
+                <w:rtl w:val="0"/>
+              </w:rPr>
+              <w:t xml:space="preserve">Toda a Equipe</w:t>
             </w:r>
             <w:r>
               <w:rPr>
@@ -3330,22 +3051,20 @@
               <w:contextualSpacing w:val="0"/>
               <w:jc w:val="left"/>
               <w:rPr>
-                <w:rFonts w:ascii="Calibri" w:cs="Calibri" w:eastAsia="Calibri" w:hAnsi="Calibri"/>
-                <w:b w:val="0"/>
                 <w:i w:val="0"/>
                 <w:smallCaps w:val="0"/>
                 <w:strike w:val="0"/>
                 <w:color w:val="000000"/>
-                <w:sz w:val="16"/>
-                <w:szCs w:val="16"/>
+                <w:sz w:val="18"/>
+                <w:szCs w:val="18"/>
                 <w:u w:val="none"/>
                 <w:vertAlign w:val="baseline"/>
               </w:rPr>
             </w:pPr>
             <w:r>
               <w:rPr>
-                <w:sz w:val="16"/>
-                <w:szCs w:val="16"/>
+                <w:sz w:val="18"/>
+                <w:szCs w:val="18"/>
                 <w:rtl w:val="0"/>
               </w:rPr>
               <w:t xml:space="preserve">Plano de Gerenciamento do Escopo</w:t>
@@ -3376,28 +3095,24 @@
               <w:contextualSpacing w:val="0"/>
               <w:jc w:val="left"/>
               <w:rPr>
-                <w:rFonts w:ascii="Calibri" w:cs="Calibri" w:eastAsia="Calibri" w:hAnsi="Calibri"/>
-                <w:b w:val="0"/>
                 <w:i w:val="0"/>
                 <w:smallCaps w:val="0"/>
                 <w:strike w:val="0"/>
                 <w:color w:val="000000"/>
-                <w:sz w:val="16"/>
-                <w:szCs w:val="16"/>
+                <w:sz w:val="18"/>
+                <w:szCs w:val="18"/>
                 <w:u w:val="none"/>
                 <w:vertAlign w:val="baseline"/>
               </w:rPr>
             </w:pPr>
             <w:r>
               <w:rPr>
-                <w:rFonts w:ascii="Calibri" w:cs="Calibri" w:eastAsia="Calibri" w:hAnsi="Calibri"/>
-                <w:b w:val="0"/>
                 <w:i w:val="0"/>
                 <w:smallCaps w:val="0"/>
                 <w:strike w:val="0"/>
                 <w:color w:val="000000"/>
-                <w:sz w:val="16"/>
-                <w:szCs w:val="16"/>
+                <w:sz w:val="18"/>
+                <w:szCs w:val="18"/>
                 <w:u w:val="none"/>
                 <w:vertAlign w:val="baseline"/>
                 <w:rtl w:val="0"/>
@@ -3406,8 +3121,8 @@
             </w:r>
             <w:r>
               <w:rPr>
-                <w:sz w:val="16"/>
-                <w:szCs w:val="16"/>
+                <w:sz w:val="18"/>
+                <w:szCs w:val="18"/>
                 <w:rtl w:val="0"/>
               </w:rPr>
               <w:t xml:space="preserve">documento (este documento) que servirá de base para gerenciar o escopo do projeto, e será consultado em caso de dúvidas sobre como gerenciar o escopo do projeto.</w:t>
@@ -3438,28 +3153,24 @@
               <w:contextualSpacing w:val="0"/>
               <w:jc w:val="left"/>
               <w:rPr>
-                <w:rFonts w:ascii="Calibri" w:cs="Calibri" w:eastAsia="Calibri" w:hAnsi="Calibri"/>
-                <w:b w:val="0"/>
                 <w:i w:val="0"/>
                 <w:smallCaps w:val="0"/>
                 <w:strike w:val="0"/>
                 <w:color w:val="000000"/>
-                <w:sz w:val="16"/>
-                <w:szCs w:val="16"/>
+                <w:sz w:val="18"/>
+                <w:szCs w:val="18"/>
                 <w:u w:val="none"/>
                 <w:vertAlign w:val="baseline"/>
               </w:rPr>
             </w:pPr>
             <w:r>
               <w:rPr>
-                <w:rFonts w:ascii="Calibri" w:cs="Calibri" w:eastAsia="Calibri" w:hAnsi="Calibri"/>
-                <w:b w:val="0"/>
                 <w:i w:val="0"/>
                 <w:smallCaps w:val="0"/>
                 <w:strike w:val="0"/>
                 <w:color w:val="000000"/>
-                <w:sz w:val="16"/>
-                <w:szCs w:val="16"/>
+                <w:sz w:val="18"/>
+                <w:szCs w:val="18"/>
                 <w:u w:val="none"/>
                 <w:vertAlign w:val="baseline"/>
                 <w:rtl w:val="0"/>
@@ -3487,28 +3198,24 @@
               <w:contextualSpacing w:val="0"/>
               <w:jc w:val="left"/>
               <w:rPr>
-                <w:rFonts w:ascii="Calibri" w:cs="Calibri" w:eastAsia="Calibri" w:hAnsi="Calibri"/>
-                <w:b w:val="0"/>
                 <w:i w:val="0"/>
                 <w:smallCaps w:val="0"/>
                 <w:strike w:val="0"/>
                 <w:color w:val="000000"/>
-                <w:sz w:val="16"/>
-                <w:szCs w:val="16"/>
+                <w:sz w:val="18"/>
+                <w:szCs w:val="18"/>
                 <w:u w:val="none"/>
                 <w:vertAlign w:val="baseline"/>
               </w:rPr>
             </w:pPr>
             <w:r>
               <w:rPr>
-                <w:rFonts w:ascii="Calibri" w:cs="Calibri" w:eastAsia="Calibri" w:hAnsi="Calibri"/>
-                <w:b w:val="0"/>
                 <w:i w:val="0"/>
                 <w:smallCaps w:val="0"/>
                 <w:strike w:val="0"/>
                 <w:color w:val="000000"/>
-                <w:sz w:val="16"/>
-                <w:szCs w:val="16"/>
+                <w:sz w:val="18"/>
+                <w:szCs w:val="18"/>
                 <w:u w:val="none"/>
                 <w:vertAlign w:val="baseline"/>
                 <w:rtl w:val="0"/>
@@ -3538,18 +3245,24 @@
               <w:contextualSpacing w:val="0"/>
               <w:jc w:val="left"/>
               <w:rPr>
-                <w:rFonts w:ascii="Calibri" w:cs="Calibri" w:eastAsia="Calibri" w:hAnsi="Calibri"/>
-                <w:b w:val="0"/>
                 <w:i w:val="0"/>
                 <w:smallCaps w:val="0"/>
                 <w:strike w:val="0"/>
                 <w:color w:val="000000"/>
-                <w:sz w:val="16"/>
-                <w:szCs w:val="16"/>
+                <w:sz w:val="18"/>
+                <w:szCs w:val="18"/>
                 <w:u w:val="none"/>
                 <w:vertAlign w:val="baseline"/>
               </w:rPr>
             </w:pPr>
+            <w:r>
+              <w:rPr>
+                <w:sz w:val="18"/>
+                <w:szCs w:val="18"/>
+                <w:rtl w:val="0"/>
+              </w:rPr>
+              <w:t xml:space="preserve">Termo de Abertura do Projeto</w:t>
+            </w:r>
             <w:r>
               <w:rPr>
                 <w:rtl w:val="0"/>
@@ -3576,18 +3289,24 @@
               <w:contextualSpacing w:val="0"/>
               <w:jc w:val="left"/>
               <w:rPr>
-                <w:rFonts w:ascii="Calibri" w:cs="Calibri" w:eastAsia="Calibri" w:hAnsi="Calibri"/>
-                <w:b w:val="0"/>
                 <w:i w:val="0"/>
                 <w:smallCaps w:val="0"/>
                 <w:strike w:val="0"/>
                 <w:color w:val="000000"/>
-                <w:sz w:val="16"/>
-                <w:szCs w:val="16"/>
+                <w:sz w:val="18"/>
+                <w:szCs w:val="18"/>
                 <w:u w:val="none"/>
                 <w:vertAlign w:val="baseline"/>
               </w:rPr>
             </w:pPr>
+            <w:r>
+              <w:rPr>
+                <w:sz w:val="18"/>
+                <w:szCs w:val="18"/>
+                <w:rtl w:val="0"/>
+              </w:rPr>
+              <w:t xml:space="preserve">Será utilizado de acordo com as necessidades de informações sobre o projeto e o que será desenvolvido.</w:t>
+            </w:r>
             <w:r>
               <w:rPr>
                 <w:rtl w:val="0"/>
@@ -3614,18 +3333,24 @@
               <w:contextualSpacing w:val="0"/>
               <w:jc w:val="left"/>
               <w:rPr>
-                <w:rFonts w:ascii="Calibri" w:cs="Calibri" w:eastAsia="Calibri" w:hAnsi="Calibri"/>
-                <w:b w:val="0"/>
                 <w:i w:val="0"/>
                 <w:smallCaps w:val="0"/>
                 <w:strike w:val="0"/>
                 <w:color w:val="000000"/>
-                <w:sz w:val="16"/>
-                <w:szCs w:val="16"/>
+                <w:sz w:val="18"/>
+                <w:szCs w:val="18"/>
                 <w:u w:val="none"/>
                 <w:vertAlign w:val="baseline"/>
               </w:rPr>
             </w:pPr>
+            <w:r>
+              <w:rPr>
+                <w:sz w:val="18"/>
+                <w:szCs w:val="18"/>
+                <w:rtl w:val="0"/>
+              </w:rPr>
+              <w:t xml:space="preserve">No início do projeto</w:t>
+            </w:r>
             <w:r>
               <w:rPr>
                 <w:rtl w:val="0"/>
@@ -3652,18 +3377,24 @@
               <w:contextualSpacing w:val="0"/>
               <w:jc w:val="left"/>
               <w:rPr>
-                <w:rFonts w:ascii="Calibri" w:cs="Calibri" w:eastAsia="Calibri" w:hAnsi="Calibri"/>
-                <w:b w:val="0"/>
                 <w:i w:val="0"/>
                 <w:smallCaps w:val="0"/>
                 <w:strike w:val="0"/>
                 <w:color w:val="000000"/>
-                <w:sz w:val="16"/>
-                <w:szCs w:val="16"/>
+                <w:sz w:val="18"/>
+                <w:szCs w:val="18"/>
                 <w:u w:val="none"/>
                 <w:vertAlign w:val="baseline"/>
               </w:rPr>
             </w:pPr>
+            <w:r>
+              <w:rPr>
+                <w:sz w:val="18"/>
+                <w:szCs w:val="18"/>
+                <w:rtl w:val="0"/>
+              </w:rPr>
+              <w:t xml:space="preserve">Gerente de Projeto</w:t>
+            </w:r>
             <w:r>
               <w:rPr>
                 <w:rtl w:val="0"/>
@@ -3692,18 +3423,24 @@
               <w:contextualSpacing w:val="0"/>
               <w:jc w:val="left"/>
               <w:rPr>
-                <w:rFonts w:ascii="Calibri" w:cs="Calibri" w:eastAsia="Calibri" w:hAnsi="Calibri"/>
-                <w:b w:val="0"/>
                 <w:i w:val="0"/>
                 <w:smallCaps w:val="0"/>
                 <w:strike w:val="0"/>
                 <w:color w:val="000000"/>
-                <w:sz w:val="16"/>
-                <w:szCs w:val="16"/>
+                <w:sz w:val="18"/>
+                <w:szCs w:val="18"/>
                 <w:u w:val="none"/>
                 <w:vertAlign w:val="baseline"/>
               </w:rPr>
             </w:pPr>
+            <w:r>
+              <w:rPr>
+                <w:sz w:val="18"/>
+                <w:szCs w:val="18"/>
+                <w:rtl w:val="0"/>
+              </w:rPr>
+              <w:t xml:space="preserve">Plano de Gerenciamento do Projeto</w:t>
+            </w:r>
             <w:r>
               <w:rPr>
                 <w:rtl w:val="0"/>
@@ -3730,18 +3467,24 @@
               <w:contextualSpacing w:val="0"/>
               <w:jc w:val="left"/>
               <w:rPr>
-                <w:rFonts w:ascii="Calibri" w:cs="Calibri" w:eastAsia="Calibri" w:hAnsi="Calibri"/>
-                <w:b w:val="0"/>
                 <w:i w:val="0"/>
                 <w:smallCaps w:val="0"/>
                 <w:strike w:val="0"/>
                 <w:color w:val="000000"/>
-                <w:sz w:val="16"/>
-                <w:szCs w:val="16"/>
+                <w:sz w:val="18"/>
+                <w:szCs w:val="18"/>
                 <w:u w:val="none"/>
                 <w:vertAlign w:val="baseline"/>
               </w:rPr>
             </w:pPr>
+            <w:r>
+              <w:rPr>
+                <w:sz w:val="18"/>
+                <w:szCs w:val="18"/>
+                <w:rtl w:val="0"/>
+              </w:rPr>
+              <w:t xml:space="preserve">Será atualizado de acordo com as atualizações e mudanças no plano de gerenciamento de escopo que tenham impacto no plano de projeto.</w:t>
+            </w:r>
             <w:r>
               <w:rPr>
                 <w:rtl w:val="0"/>
@@ -3768,18 +3511,24 @@
               <w:contextualSpacing w:val="0"/>
               <w:jc w:val="left"/>
               <w:rPr>
-                <w:rFonts w:ascii="Calibri" w:cs="Calibri" w:eastAsia="Calibri" w:hAnsi="Calibri"/>
-                <w:b w:val="0"/>
                 <w:i w:val="0"/>
                 <w:smallCaps w:val="0"/>
                 <w:strike w:val="0"/>
                 <w:color w:val="000000"/>
-                <w:sz w:val="16"/>
-                <w:szCs w:val="16"/>
+                <w:sz w:val="18"/>
+                <w:szCs w:val="18"/>
                 <w:u w:val="none"/>
                 <w:vertAlign w:val="baseline"/>
               </w:rPr>
             </w:pPr>
+            <w:r>
+              <w:rPr>
+                <w:sz w:val="18"/>
+                <w:szCs w:val="18"/>
+                <w:rtl w:val="0"/>
+              </w:rPr>
+              <w:t xml:space="preserve">Em todas as fases de desenvolvimento</w:t>
+            </w:r>
             <w:r>
               <w:rPr>
                 <w:rtl w:val="0"/>
@@ -3806,20 +3555,26 @@
               <w:contextualSpacing w:val="0"/>
               <w:jc w:val="left"/>
               <w:rPr>
-                <w:rFonts w:ascii="Calibri" w:cs="Calibri" w:eastAsia="Calibri" w:hAnsi="Calibri"/>
-                <w:b w:val="0"/>
                 <w:i w:val="0"/>
                 <w:smallCaps w:val="0"/>
                 <w:strike w:val="0"/>
                 <w:color w:val="000000"/>
-                <w:sz w:val="16"/>
-                <w:szCs w:val="16"/>
+                <w:sz w:val="18"/>
+                <w:szCs w:val="18"/>
                 <w:u w:val="none"/>
                 <w:vertAlign w:val="baseline"/>
               </w:rPr>
             </w:pPr>
             <w:r>
               <w:rPr>
+                <w:sz w:val="18"/>
+                <w:szCs w:val="18"/>
+                <w:rtl w:val="0"/>
+              </w:rPr>
+              <w:t xml:space="preserve">Toda a Equipe</w:t>
+            </w:r>
+            <w:r>
+              <w:rPr>
                 <w:rtl w:val="0"/>
               </w:rPr>
             </w:r>
@@ -3829,28 +3584,127 @@
     </w:tbl>
     <w:p>
       <w:pPr>
-        <w:keepNext w:val="0"/>
-        <w:keepLines w:val="0"/>
-        <w:widowControl w:val="0"/>
+        <w:pBdr/>
+        <w:contextualSpacing w:val="0"/>
+        <w:rPr/>
+      </w:pPr>
+      <w:r>
+        <w:rPr>
+          <w:rtl w:val="0"/>
+        </w:rPr>
+      </w:r>
+    </w:p>
+    <w:p>
+      <w:pPr>
+        <w:pBdr/>
+        <w:contextualSpacing w:val="0"/>
+        <w:rPr/>
+      </w:pPr>
+      <w:r>
+        <w:rPr>
+          <w:rtl w:val="0"/>
+        </w:rPr>
+      </w:r>
+    </w:p>
+    <w:p>
+      <w:pPr>
+        <w:pStyle w:val="Heading1"/>
+        <w:numPr>
+          <w:ilvl w:val="0"/>
+          <w:numId w:val="8"/>
+        </w:numPr>
+        <w:pBdr/>
+        <w:ind w:left="432" w:hanging="432"/>
+        <w:rPr>
+          <w:u w:val="none"/>
+        </w:rPr>
+      </w:pPr>
+      <w:bookmarkStart w:colFirst="0" w:colLast="0" w:name="_xkt9x1y9vc69" w:id="10"/>
+      <w:bookmarkEnd w:id="10"/>
+      <w:r>
+        <w:rPr>
+          <w:u w:val="none"/>
+          <w:rtl w:val="0"/>
+        </w:rPr>
+        <w:t xml:space="preserve">Definir o escopo</w:t>
+      </w:r>
+    </w:p>
+    <w:p>
+      <w:pPr>
         <w:pBdr/>
         <w:tabs>
           <w:tab w:val="center" w:pos="4320"/>
           <w:tab w:val="right" w:pos="8640"/>
         </w:tabs>
-        <w:spacing w:after="0" w:before="0" w:line="240" w:lineRule="auto"/>
-        <w:ind w:left="0" w:right="0" w:firstLine="0"/>
         <w:contextualSpacing w:val="0"/>
-        <w:jc w:val="left"/>
-        <w:rPr>
-          <w:rFonts w:ascii="Calibri" w:cs="Calibri" w:eastAsia="Calibri" w:hAnsi="Calibri"/>
-          <w:b w:val="0"/>
-          <w:i w:val="0"/>
-          <w:smallCaps w:val="0"/>
-          <w:strike w:val="0"/>
-          <w:color w:val="000000"/>
-          <w:sz w:val="16"/>
-          <w:szCs w:val="16"/>
+        <w:rPr>
+          <w:vertAlign w:val="baseline"/>
+        </w:rPr>
+      </w:pPr>
+      <w:r>
+        <w:rPr>
+          <w:rtl w:val="0"/>
+        </w:rPr>
+        <w:t xml:space="preserve">O escopo será definido de acordo com as necessidades do negócio e existe a possibilidade de mudança a cada iteração ao longo do desenvolvimento do projeto e do produto, equipes de desenvolvimento podem também impactar em mudanças do escopo caso achem que seja necessário para conseguir executar suas atividades de acordo. </w:t>
+      </w:r>
+      <w:r>
+        <w:rPr>
+          <w:rtl w:val="0"/>
+        </w:rPr>
+      </w:r>
+    </w:p>
+    <w:p>
+      <w:pPr>
+        <w:pBdr/>
+        <w:contextualSpacing w:val="0"/>
+        <w:rPr/>
+      </w:pPr>
+      <w:r>
+        <w:rPr>
+          <w:rtl w:val="0"/>
+        </w:rPr>
+      </w:r>
+    </w:p>
+    <w:p>
+      <w:pPr>
+        <w:pBdr/>
+        <w:contextualSpacing w:val="0"/>
+        <w:rPr/>
+      </w:pPr>
+      <w:r>
+        <w:rPr>
+          <w:rtl w:val="0"/>
+        </w:rPr>
+      </w:r>
+    </w:p>
+    <w:p>
+      <w:pPr>
+        <w:pStyle w:val="Heading1"/>
+        <w:numPr>
+          <w:ilvl w:val="0"/>
+          <w:numId w:val="8"/>
+        </w:numPr>
+        <w:pBdr/>
+        <w:ind w:left="432" w:hanging="432"/>
+        <w:rPr>
           <w:u w:val="none"/>
+        </w:rPr>
+      </w:pPr>
+      <w:bookmarkStart w:colFirst="0" w:colLast="0" w:name="_qwj0dpmk1d0k" w:id="11"/>
+      <w:bookmarkEnd w:id="11"/>
+      <w:r>
+        <w:rPr>
+          <w:u w:val="none"/>
+          <w:rtl w:val="0"/>
+        </w:rPr>
+        <w:t xml:space="preserve">Criar a EAP</w:t>
+      </w:r>
+    </w:p>
+    <w:p>
+      <w:pPr>
+        <w:pBdr/>
+        <w:contextualSpacing w:val="0"/>
+        <w:rPr>
           <w:vertAlign w:val="baseline"/>
         </w:rPr>
       </w:pPr>
@@ -3858,91 +3712,79 @@
         <w:rPr>
           <w:rtl w:val="0"/>
         </w:rPr>
-      </w:r>
-    </w:p>
-    <w:p>
-      <w:pPr>
-        <w:keepNext w:val="0"/>
-        <w:keepLines w:val="0"/>
-        <w:widowControl w:val="0"/>
+        <w:t xml:space="preserve">A EAP é definida de acordo com as necessidades que o negócio mostrou, ela é influenciada por parte dos requisitos e escopo, e se mantém estável por todo o ciclo de vida, devido a complexidade do problema e a forma de desenvolvimento iterativo que a equipe optou para executar a construção.</w:t>
+      </w:r>
+      <w:r>
+        <w:rPr>
+          <w:rtl w:val="0"/>
+        </w:rPr>
+      </w:r>
+    </w:p>
+    <w:p>
+      <w:pPr>
+        <w:pBdr/>
+        <w:contextualSpacing w:val="0"/>
+        <w:rPr/>
+      </w:pPr>
+      <w:r>
+        <w:rPr>
+          <w:rtl w:val="0"/>
+        </w:rPr>
+      </w:r>
+    </w:p>
+    <w:p>
+      <w:pPr>
+        <w:pBdr/>
+        <w:contextualSpacing w:val="0"/>
+        <w:rPr/>
+      </w:pPr>
+      <w:r>
+        <w:rPr>
+          <w:rtl w:val="0"/>
+        </w:rPr>
+      </w:r>
+    </w:p>
+    <w:p>
+      <w:pPr>
+        <w:pStyle w:val="Heading1"/>
+        <w:numPr>
+          <w:ilvl w:val="0"/>
+          <w:numId w:val="8"/>
+        </w:numPr>
+        <w:pBdr/>
+        <w:ind w:left="432" w:hanging="432"/>
+        <w:rPr>
+          <w:u w:val="none"/>
+        </w:rPr>
+      </w:pPr>
+      <w:bookmarkStart w:colFirst="0" w:colLast="0" w:name="_xr6zjbyhfl2l" w:id="12"/>
+      <w:bookmarkEnd w:id="12"/>
+      <w:r>
+        <w:rPr>
+          <w:u w:val="none"/>
+          <w:rtl w:val="0"/>
+        </w:rPr>
+        <w:t xml:space="preserve">Validar o escopo</w:t>
+      </w:r>
+    </w:p>
+    <w:p>
+      <w:pPr>
         <w:pBdr/>
         <w:tabs>
           <w:tab w:val="center" w:pos="4320"/>
           <w:tab w:val="right" w:pos="8640"/>
         </w:tabs>
-        <w:spacing w:after="0" w:before="0" w:line="240" w:lineRule="auto"/>
-        <w:ind w:left="0" w:right="0" w:firstLine="0"/>
         <w:contextualSpacing w:val="0"/>
-        <w:jc w:val="left"/>
-        <w:rPr>
-          <w:rFonts w:ascii="Calibri" w:cs="Calibri" w:eastAsia="Calibri" w:hAnsi="Calibri"/>
-          <w:b w:val="0"/>
-          <w:i w:val="0"/>
-          <w:smallCaps w:val="0"/>
-          <w:strike w:val="0"/>
-          <w:color w:val="000000"/>
-          <w:sz w:val="16"/>
-          <w:szCs w:val="16"/>
-          <w:u w:val="none"/>
+        <w:rPr>
           <w:vertAlign w:val="baseline"/>
         </w:rPr>
       </w:pPr>
       <w:r>
         <w:rPr>
-          <w:rFonts w:ascii="Calibri" w:cs="Calibri" w:eastAsia="Calibri" w:hAnsi="Calibri"/>
-          <w:b w:val="0"/>
-          <w:i w:val="0"/>
-          <w:smallCaps w:val="0"/>
-          <w:strike w:val="0"/>
-          <w:color w:val="000000"/>
-          <w:sz w:val="16"/>
-          <w:szCs w:val="16"/>
-          <w:u w:val="none"/>
-          <w:vertAlign w:val="baseline"/>
-          <w:rtl w:val="0"/>
-        </w:rPr>
-        <w:t xml:space="preserve">]</w:t>
-      </w:r>
-    </w:p>
-    <w:p>
-      <w:pPr>
-        <w:keepNext w:val="0"/>
-        <w:keepLines w:val="0"/>
-        <w:widowControl w:val="0"/>
-        <w:pBdr/>
-        <w:tabs>
-          <w:tab w:val="center" w:pos="4320"/>
-          <w:tab w:val="right" w:pos="8640"/>
-        </w:tabs>
-        <w:spacing w:after="0" w:before="0" w:line="240" w:lineRule="auto"/>
-        <w:ind w:left="0" w:right="0" w:firstLine="0"/>
-        <w:contextualSpacing w:val="0"/>
-        <w:jc w:val="left"/>
-        <w:rPr>
-          <w:rFonts w:ascii="Calibri" w:cs="Calibri" w:eastAsia="Calibri" w:hAnsi="Calibri"/>
-          <w:b w:val="0"/>
-          <w:i w:val="0"/>
-          <w:smallCaps w:val="0"/>
-          <w:strike w:val="0"/>
-          <w:color w:val="000000"/>
-          <w:sz w:val="16"/>
-          <w:szCs w:val="16"/>
-          <w:u w:val="none"/>
-          <w:vertAlign w:val="baseline"/>
-        </w:rPr>
-      </w:pPr>
-      <w:r>
-        <w:rPr>
-          <w:rtl w:val="0"/>
-        </w:rPr>
-      </w:r>
-    </w:p>
-    <w:p>
-      <w:pPr>
-        <w:pBdr/>
-        <w:contextualSpacing w:val="0"/>
-        <w:rPr/>
-      </w:pPr>
+          <w:rtl w:val="0"/>
+        </w:rPr>
+        <w:t xml:space="preserve">O escopo é validado em conformidade com a equipe, a equipe é pequena e bem conectada e a validação ocorre sem a necessidade de documentos, mas através da concordância entre os membros da equipe.</w:t>
+      </w:r>
       <w:r>
         <w:rPr>
           <w:rtl w:val="0"/>
@@ -3978,102 +3820,22 @@
         <w:pStyle w:val="Heading1"/>
         <w:numPr>
           <w:ilvl w:val="0"/>
-          <w:numId w:val="3"/>
+          <w:numId w:val="8"/>
         </w:numPr>
         <w:pBdr/>
         <w:ind w:left="432" w:hanging="432"/>
-        <w:rPr/>
-      </w:pPr>
-      <w:bookmarkStart w:colFirst="0" w:colLast="0" w:name="_rzui2opq6k1d" w:id="10"/>
-      <w:bookmarkEnd w:id="10"/>
-      <w:r>
-        <w:rPr>
-          <w:rtl w:val="0"/>
-        </w:rPr>
-        <w:t xml:space="preserve">Coletar os requisitos</w:t>
-      </w:r>
-      <w:r>
-        <w:rPr>
-          <w:rtl w:val="0"/>
-        </w:rPr>
-      </w:r>
-    </w:p>
-    <w:p>
-      <w:pPr>
-        <w:keepNext w:val="0"/>
-        <w:keepLines w:val="0"/>
-        <w:widowControl w:val="0"/>
-        <w:pBdr/>
-        <w:tabs>
-          <w:tab w:val="center" w:pos="4320"/>
-          <w:tab w:val="right" w:pos="8640"/>
-        </w:tabs>
-        <w:spacing w:after="0" w:before="0" w:line="240" w:lineRule="auto"/>
-        <w:ind w:left="0" w:right="0" w:firstLine="0"/>
-        <w:contextualSpacing w:val="0"/>
-        <w:jc w:val="left"/>
-        <w:rPr>
-          <w:rFonts w:ascii="Calibri" w:cs="Calibri" w:eastAsia="Calibri" w:hAnsi="Calibri"/>
-          <w:b w:val="0"/>
-          <w:i w:val="0"/>
-          <w:smallCaps w:val="0"/>
-          <w:strike w:val="0"/>
-          <w:color w:val="000000"/>
-          <w:sz w:val="16"/>
-          <w:szCs w:val="16"/>
+        <w:rPr>
           <w:u w:val="none"/>
-          <w:vertAlign w:val="baseline"/>
-        </w:rPr>
-      </w:pPr>
-      <w:r>
-        <w:rPr>
-          <w:rFonts w:ascii="Calibri" w:cs="Calibri" w:eastAsia="Calibri" w:hAnsi="Calibri"/>
-          <w:b w:val="0"/>
-          <w:i w:val="0"/>
-          <w:smallCaps w:val="0"/>
-          <w:strike w:val="0"/>
-          <w:color w:val="000000"/>
-          <w:sz w:val="16"/>
-          <w:szCs w:val="16"/>
+        </w:rPr>
+      </w:pPr>
+      <w:bookmarkStart w:colFirst="0" w:colLast="0" w:name="_hamnhkqyljvd" w:id="13"/>
+      <w:bookmarkEnd w:id="13"/>
+      <w:r>
+        <w:rPr>
           <w:u w:val="none"/>
-          <w:vertAlign w:val="baseline"/>
-          <w:rtl w:val="0"/>
-        </w:rPr>
-        <w:t xml:space="preserve">[Exclua essa seção caso você tenha um </w:t>
-      </w:r>
-      <w:hyperlink r:id="rId19">
-        <w:r>
-          <w:rPr>
-            <w:rFonts w:ascii="Calibri" w:cs="Calibri" w:eastAsia="Calibri" w:hAnsi="Calibri"/>
-            <w:b w:val="0"/>
-            <w:i w:val="0"/>
-            <w:smallCaps w:val="0"/>
-            <w:strike w:val="0"/>
-            <w:color w:val="0000ff"/>
-            <w:sz w:val="16"/>
-            <w:szCs w:val="16"/>
-            <w:u w:val="single"/>
-            <w:vertAlign w:val="baseline"/>
-            <w:rtl w:val="0"/>
-          </w:rPr>
-          <w:t xml:space="preserve">Plano de gerenciamento dos requisitos</w:t>
-        </w:r>
-      </w:hyperlink>
-      <w:r>
-        <w:rPr>
-          <w:rFonts w:ascii="Calibri" w:cs="Calibri" w:eastAsia="Calibri" w:hAnsi="Calibri"/>
-          <w:b w:val="0"/>
-          <w:i w:val="0"/>
-          <w:smallCaps w:val="0"/>
-          <w:strike w:val="0"/>
-          <w:color w:val="000000"/>
-          <w:sz w:val="16"/>
-          <w:szCs w:val="16"/>
-          <w:u w:val="none"/>
-          <w:vertAlign w:val="baseline"/>
-          <w:rtl w:val="0"/>
-        </w:rPr>
-        <w:t xml:space="preserve"> a parte.]</w:t>
+          <w:rtl w:val="0"/>
+        </w:rPr>
+        <w:t xml:space="preserve">Controlar o escopo</w:t>
       </w:r>
     </w:p>
     <w:p>
@@ -4086,572 +3848,7 @@
         <w:rPr>
           <w:rtl w:val="0"/>
         </w:rPr>
-      </w:r>
-    </w:p>
-    <w:p>
-      <w:pPr>
-        <w:pBdr/>
-        <w:contextualSpacing w:val="0"/>
-        <w:rPr/>
-      </w:pPr>
-      <w:r>
-        <w:rPr>
-          <w:rtl w:val="0"/>
-        </w:rPr>
-      </w:r>
-    </w:p>
-    <w:p>
-      <w:pPr>
-        <w:pStyle w:val="Heading1"/>
-        <w:numPr>
-          <w:ilvl w:val="0"/>
-          <w:numId w:val="3"/>
-        </w:numPr>
-        <w:pBdr/>
-        <w:ind w:left="432" w:hanging="432"/>
-        <w:rPr/>
-      </w:pPr>
-      <w:bookmarkStart w:colFirst="0" w:colLast="0" w:name="_xkt9x1y9vc69" w:id="11"/>
-      <w:bookmarkEnd w:id="11"/>
-      <w:r>
-        <w:rPr>
-          <w:rtl w:val="0"/>
-        </w:rPr>
-        <w:t xml:space="preserve">Definir o escopo</w:t>
-      </w:r>
-    </w:p>
-    <w:p>
-      <w:pPr>
-        <w:pBdr/>
-        <w:contextualSpacing w:val="0"/>
-        <w:rPr/>
-      </w:pPr>
-      <w:r>
-        <w:rPr>
-          <w:rtl w:val="0"/>
-        </w:rPr>
-        <w:tab/>
-        <w:t xml:space="preserve">O escopo já está definido, foi definido previamente com os idealizadores do projeto e apresentado ao patrocinador, junto à idéia do projeto, e é um escopo muito fechado e sem chances de mudanças.</w:t>
-      </w:r>
-      <w:r>
-        <w:rPr>
-          <w:rtl w:val="0"/>
-        </w:rPr>
-      </w:r>
-    </w:p>
-    <w:p>
-      <w:pPr>
-        <w:keepNext w:val="0"/>
-        <w:keepLines w:val="0"/>
-        <w:widowControl w:val="0"/>
-        <w:pBdr/>
-        <w:tabs>
-          <w:tab w:val="center" w:pos="4320"/>
-          <w:tab w:val="right" w:pos="8640"/>
-        </w:tabs>
-        <w:spacing w:after="0" w:before="0" w:line="240" w:lineRule="auto"/>
-        <w:ind w:left="0" w:right="0" w:firstLine="0"/>
-        <w:contextualSpacing w:val="0"/>
-        <w:jc w:val="left"/>
-        <w:rPr>
-          <w:rFonts w:ascii="Calibri" w:cs="Calibri" w:eastAsia="Calibri" w:hAnsi="Calibri"/>
-          <w:b w:val="0"/>
-          <w:i w:val="0"/>
-          <w:smallCaps w:val="0"/>
-          <w:strike w:val="0"/>
-          <w:color w:val="000000"/>
-          <w:sz w:val="16"/>
-          <w:szCs w:val="16"/>
-          <w:u w:val="none"/>
-          <w:vertAlign w:val="baseline"/>
-        </w:rPr>
-      </w:pPr>
-      <w:r>
-        <w:rPr>
-          <w:rFonts w:ascii="Calibri" w:cs="Calibri" w:eastAsia="Calibri" w:hAnsi="Calibri"/>
-          <w:b w:val="0"/>
-          <w:i w:val="0"/>
-          <w:smallCaps w:val="0"/>
-          <w:strike w:val="0"/>
-          <w:color w:val="000000"/>
-          <w:sz w:val="16"/>
-          <w:szCs w:val="16"/>
-          <w:u w:val="none"/>
-          <w:vertAlign w:val="baseline"/>
-          <w:rtl w:val="0"/>
-        </w:rPr>
-        <w:t xml:space="preserve">[Descreva como será definido o escopo. Saiba mais em </w:t>
-      </w:r>
-      <w:hyperlink r:id="rId20">
-        <w:r>
-          <w:rPr>
-            <w:rFonts w:ascii="Calibri" w:cs="Calibri" w:eastAsia="Calibri" w:hAnsi="Calibri"/>
-            <w:b w:val="0"/>
-            <w:i w:val="0"/>
-            <w:smallCaps w:val="0"/>
-            <w:strike w:val="0"/>
-            <w:color w:val="0000ff"/>
-            <w:sz w:val="16"/>
-            <w:szCs w:val="16"/>
-            <w:u w:val="single"/>
-            <w:vertAlign w:val="baseline"/>
-            <w:rtl w:val="0"/>
-          </w:rPr>
-          <w:t xml:space="preserve">Definir o escopo</w:t>
-        </w:r>
-      </w:hyperlink>
-      <w:r>
-        <w:rPr>
-          <w:rFonts w:ascii="Calibri" w:cs="Calibri" w:eastAsia="Calibri" w:hAnsi="Calibri"/>
-          <w:b w:val="0"/>
-          <w:i w:val="0"/>
-          <w:smallCaps w:val="0"/>
-          <w:strike w:val="0"/>
-          <w:color w:val="000000"/>
-          <w:sz w:val="16"/>
-          <w:szCs w:val="16"/>
-          <w:u w:val="none"/>
-          <w:vertAlign w:val="baseline"/>
-          <w:rtl w:val="0"/>
-        </w:rPr>
-        <w:t xml:space="preserve">. ]</w:t>
-      </w:r>
-    </w:p>
-    <w:p>
-      <w:pPr>
-        <w:pBdr/>
-        <w:contextualSpacing w:val="0"/>
-        <w:rPr/>
-      </w:pPr>
-      <w:r>
-        <w:rPr>
-          <w:rtl w:val="0"/>
-        </w:rPr>
-      </w:r>
-    </w:p>
-    <w:p>
-      <w:pPr>
-        <w:pBdr/>
-        <w:contextualSpacing w:val="0"/>
-        <w:rPr/>
-      </w:pPr>
-      <w:r>
-        <w:rPr>
-          <w:rtl w:val="0"/>
-        </w:rPr>
-      </w:r>
-    </w:p>
-    <w:p>
-      <w:pPr>
-        <w:pBdr/>
-        <w:contextualSpacing w:val="0"/>
-        <w:rPr/>
-      </w:pPr>
-      <w:r>
-        <w:rPr>
-          <w:rtl w:val="0"/>
-        </w:rPr>
-      </w:r>
-    </w:p>
-    <w:p>
-      <w:pPr>
-        <w:pStyle w:val="Heading1"/>
-        <w:numPr>
-          <w:ilvl w:val="0"/>
-          <w:numId w:val="3"/>
-        </w:numPr>
-        <w:pBdr/>
-        <w:ind w:left="432" w:hanging="432"/>
-        <w:rPr/>
-      </w:pPr>
-      <w:bookmarkStart w:colFirst="0" w:colLast="0" w:name="_qwj0dpmk1d0k" w:id="12"/>
-      <w:bookmarkEnd w:id="12"/>
-      <w:r>
-        <w:rPr>
-          <w:rtl w:val="0"/>
-        </w:rPr>
-        <w:t xml:space="preserve">Criar a EAP</w:t>
-      </w:r>
-    </w:p>
-    <w:p>
-      <w:pPr>
-        <w:pBdr/>
-        <w:ind w:left="0" w:firstLine="0"/>
-        <w:contextualSpacing w:val="0"/>
-        <w:rPr/>
-      </w:pPr>
-      <w:r>
-        <w:rPr>
-          <w:rtl w:val="0"/>
-        </w:rPr>
-        <w:tab/>
-        <w:t xml:space="preserve">A EAP é desnecessária, a não ser que definido o contrário em reunião com o patrocinador do projeto e com os outros desenvolvedores.</w:t>
-      </w:r>
-      <w:r>
-        <w:rPr>
-          <w:rtl w:val="0"/>
-        </w:rPr>
-      </w:r>
-    </w:p>
-    <w:p>
-      <w:pPr>
-        <w:keepNext w:val="0"/>
-        <w:keepLines w:val="0"/>
-        <w:widowControl w:val="0"/>
-        <w:pBdr/>
-        <w:tabs>
-          <w:tab w:val="center" w:pos="4320"/>
-          <w:tab w:val="right" w:pos="8640"/>
-        </w:tabs>
-        <w:spacing w:after="0" w:before="0" w:line="240" w:lineRule="auto"/>
-        <w:ind w:left="0" w:right="0" w:firstLine="0"/>
-        <w:contextualSpacing w:val="0"/>
-        <w:jc w:val="left"/>
-        <w:rPr>
-          <w:rFonts w:ascii="Calibri" w:cs="Calibri" w:eastAsia="Calibri" w:hAnsi="Calibri"/>
-          <w:b w:val="0"/>
-          <w:i w:val="0"/>
-          <w:smallCaps w:val="0"/>
-          <w:strike w:val="0"/>
-          <w:color w:val="000000"/>
-          <w:sz w:val="16"/>
-          <w:szCs w:val="16"/>
-          <w:u w:val="none"/>
-          <w:vertAlign w:val="baseline"/>
-        </w:rPr>
-      </w:pPr>
-      <w:r>
-        <w:rPr>
-          <w:rFonts w:ascii="Calibri" w:cs="Calibri" w:eastAsia="Calibri" w:hAnsi="Calibri"/>
-          <w:b w:val="0"/>
-          <w:i w:val="0"/>
-          <w:smallCaps w:val="0"/>
-          <w:strike w:val="0"/>
-          <w:color w:val="000000"/>
-          <w:sz w:val="16"/>
-          <w:szCs w:val="16"/>
-          <w:u w:val="none"/>
-          <w:vertAlign w:val="baseline"/>
-          <w:rtl w:val="0"/>
-        </w:rPr>
-        <w:t xml:space="preserve">[Descreva como será criada a EAP. Saiba mais em </w:t>
-      </w:r>
-      <w:hyperlink r:id="rId21">
-        <w:r>
-          <w:rPr>
-            <w:rFonts w:ascii="Calibri" w:cs="Calibri" w:eastAsia="Calibri" w:hAnsi="Calibri"/>
-            <w:b w:val="0"/>
-            <w:i w:val="0"/>
-            <w:smallCaps w:val="0"/>
-            <w:strike w:val="0"/>
-            <w:color w:val="0000ff"/>
-            <w:sz w:val="16"/>
-            <w:szCs w:val="16"/>
-            <w:u w:val="single"/>
-            <w:vertAlign w:val="baseline"/>
-            <w:rtl w:val="0"/>
-          </w:rPr>
-          <w:t xml:space="preserve">Criar a EAP</w:t>
-        </w:r>
-      </w:hyperlink>
-      <w:r>
-        <w:rPr>
-          <w:rFonts w:ascii="Calibri" w:cs="Calibri" w:eastAsia="Calibri" w:hAnsi="Calibri"/>
-          <w:b w:val="0"/>
-          <w:i w:val="0"/>
-          <w:smallCaps w:val="0"/>
-          <w:strike w:val="0"/>
-          <w:color w:val="000000"/>
-          <w:sz w:val="16"/>
-          <w:szCs w:val="16"/>
-          <w:u w:val="none"/>
-          <w:vertAlign w:val="baseline"/>
-          <w:rtl w:val="0"/>
-        </w:rPr>
-        <w:t xml:space="preserve">.]</w:t>
-      </w:r>
-    </w:p>
-    <w:p>
-      <w:pPr>
-        <w:pBdr/>
-        <w:contextualSpacing w:val="0"/>
-        <w:rPr/>
-      </w:pPr>
-      <w:r>
-        <w:rPr>
-          <w:rtl w:val="0"/>
-        </w:rPr>
-      </w:r>
-    </w:p>
-    <w:p>
-      <w:pPr>
-        <w:pBdr/>
-        <w:contextualSpacing w:val="0"/>
-        <w:rPr/>
-      </w:pPr>
-      <w:r>
-        <w:rPr>
-          <w:rtl w:val="0"/>
-        </w:rPr>
-      </w:r>
-    </w:p>
-    <w:p>
-      <w:pPr>
-        <w:pStyle w:val="Heading1"/>
-        <w:numPr>
-          <w:ilvl w:val="0"/>
-          <w:numId w:val="3"/>
-        </w:numPr>
-        <w:pBdr/>
-        <w:ind w:left="432" w:hanging="432"/>
-        <w:rPr/>
-      </w:pPr>
-      <w:bookmarkStart w:colFirst="0" w:colLast="0" w:name="_xr6zjbyhfl2l" w:id="13"/>
-      <w:bookmarkEnd w:id="13"/>
-      <w:r>
-        <w:rPr>
-          <w:rtl w:val="0"/>
-        </w:rPr>
-        <w:t xml:space="preserve">Validar o escopo</w:t>
-      </w:r>
-    </w:p>
-    <w:p>
-      <w:pPr>
-        <w:pBdr/>
-        <w:contextualSpacing w:val="0"/>
-        <w:rPr/>
-      </w:pPr>
-      <w:r>
-        <w:rPr>
-          <w:rtl w:val="0"/>
-        </w:rPr>
-        <w:tab/>
-        <w:t xml:space="preserve">O escopo será validado com os integrantes da equipe de desenvolvimento e o patrocinador em pequena conversa/reunião.</w:t>
-      </w:r>
-      <w:r>
-        <w:rPr>
-          <w:rtl w:val="0"/>
-        </w:rPr>
-      </w:r>
-    </w:p>
-    <w:p>
-      <w:pPr>
-        <w:keepNext w:val="0"/>
-        <w:keepLines w:val="0"/>
-        <w:widowControl w:val="0"/>
-        <w:pBdr/>
-        <w:tabs>
-          <w:tab w:val="center" w:pos="4320"/>
-          <w:tab w:val="right" w:pos="8640"/>
-        </w:tabs>
-        <w:spacing w:after="0" w:before="0" w:line="240" w:lineRule="auto"/>
-        <w:ind w:left="0" w:right="0" w:firstLine="0"/>
-        <w:contextualSpacing w:val="0"/>
-        <w:jc w:val="left"/>
-        <w:rPr>
-          <w:rFonts w:ascii="Calibri" w:cs="Calibri" w:eastAsia="Calibri" w:hAnsi="Calibri"/>
-          <w:b w:val="0"/>
-          <w:i w:val="0"/>
-          <w:smallCaps w:val="0"/>
-          <w:strike w:val="0"/>
-          <w:color w:val="000000"/>
-          <w:sz w:val="16"/>
-          <w:szCs w:val="16"/>
-          <w:u w:val="none"/>
-          <w:vertAlign w:val="baseline"/>
-        </w:rPr>
-      </w:pPr>
-      <w:r>
-        <w:rPr>
-          <w:rFonts w:ascii="Calibri" w:cs="Calibri" w:eastAsia="Calibri" w:hAnsi="Calibri"/>
-          <w:b w:val="0"/>
-          <w:i w:val="0"/>
-          <w:smallCaps w:val="0"/>
-          <w:strike w:val="0"/>
-          <w:color w:val="000000"/>
-          <w:sz w:val="16"/>
-          <w:szCs w:val="16"/>
-          <w:u w:val="none"/>
-          <w:vertAlign w:val="baseline"/>
-          <w:rtl w:val="0"/>
-        </w:rPr>
-        <w:t xml:space="preserve">[Descreva como será verificado o escopo. Saiba mais em </w:t>
-      </w:r>
-      <w:hyperlink r:id="rId22">
-        <w:r>
-          <w:rPr>
-            <w:rFonts w:ascii="Calibri" w:cs="Calibri" w:eastAsia="Calibri" w:hAnsi="Calibri"/>
-            <w:b w:val="0"/>
-            <w:i w:val="0"/>
-            <w:smallCaps w:val="0"/>
-            <w:strike w:val="0"/>
-            <w:color w:val="0000ff"/>
-            <w:sz w:val="16"/>
-            <w:szCs w:val="16"/>
-            <w:u w:val="single"/>
-            <w:vertAlign w:val="baseline"/>
-            <w:rtl w:val="0"/>
-          </w:rPr>
-          <w:t xml:space="preserve">Validar o escopo</w:t>
-        </w:r>
-      </w:hyperlink>
-      <w:r>
-        <w:rPr>
-          <w:rFonts w:ascii="Calibri" w:cs="Calibri" w:eastAsia="Calibri" w:hAnsi="Calibri"/>
-          <w:b w:val="0"/>
-          <w:i w:val="0"/>
-          <w:smallCaps w:val="0"/>
-          <w:strike w:val="0"/>
-          <w:color w:val="000000"/>
-          <w:sz w:val="16"/>
-          <w:szCs w:val="16"/>
-          <w:u w:val="none"/>
-          <w:vertAlign w:val="baseline"/>
-          <w:rtl w:val="0"/>
-        </w:rPr>
-        <w:t xml:space="preserve">.]</w:t>
-      </w:r>
-    </w:p>
-    <w:p>
-      <w:pPr>
-        <w:pBdr/>
-        <w:contextualSpacing w:val="0"/>
-        <w:rPr/>
-      </w:pPr>
-      <w:r>
-        <w:rPr>
-          <w:rtl w:val="0"/>
-        </w:rPr>
-      </w:r>
-    </w:p>
-    <w:p>
-      <w:pPr>
-        <w:pBdr/>
-        <w:contextualSpacing w:val="0"/>
-        <w:rPr/>
-      </w:pPr>
-      <w:r>
-        <w:rPr>
-          <w:rtl w:val="0"/>
-        </w:rPr>
-      </w:r>
-    </w:p>
-    <w:p>
-      <w:pPr>
-        <w:pStyle w:val="Heading1"/>
-        <w:numPr>
-          <w:ilvl w:val="0"/>
-          <w:numId w:val="3"/>
-        </w:numPr>
-        <w:pBdr/>
-        <w:ind w:left="432" w:hanging="432"/>
-        <w:rPr/>
-      </w:pPr>
-      <w:bookmarkStart w:colFirst="0" w:colLast="0" w:name="_hamnhkqyljvd" w:id="14"/>
-      <w:bookmarkEnd w:id="14"/>
-      <w:r>
-        <w:rPr>
-          <w:rtl w:val="0"/>
-        </w:rPr>
-        <w:t xml:space="preserve">Controlar o escopo</w:t>
-      </w:r>
-    </w:p>
-    <w:p>
-      <w:pPr>
-        <w:pBdr/>
-        <w:ind w:left="0" w:firstLine="0"/>
-        <w:contextualSpacing w:val="0"/>
-        <w:rPr/>
-      </w:pPr>
-      <w:r>
-        <w:rPr>
-          <w:rtl w:val="0"/>
-        </w:rPr>
-        <w:tab/>
-        <w:t xml:space="preserve">O escopo será controlado não alterando o mesmo, mesmo porquê não vejo que terá a necessidade de alteração em um escopo tão simples como este, salvo mudança brusca do patrocinador do projeto, neste caso será simplesmente aceito o que for dito por este e a mudança deverá ser imediata.</w:t>
-      </w:r>
-      <w:r>
-        <w:rPr>
-          <w:rtl w:val="0"/>
-        </w:rPr>
-      </w:r>
-    </w:p>
-    <w:p>
-      <w:pPr>
-        <w:keepNext w:val="0"/>
-        <w:keepLines w:val="0"/>
-        <w:widowControl w:val="0"/>
-        <w:pBdr/>
-        <w:tabs>
-          <w:tab w:val="center" w:pos="4320"/>
-          <w:tab w:val="right" w:pos="8640"/>
-        </w:tabs>
-        <w:spacing w:after="0" w:before="0" w:line="240" w:lineRule="auto"/>
-        <w:ind w:left="0" w:right="0" w:firstLine="0"/>
-        <w:contextualSpacing w:val="0"/>
-        <w:jc w:val="left"/>
-        <w:rPr>
-          <w:rFonts w:ascii="Calibri" w:cs="Calibri" w:eastAsia="Calibri" w:hAnsi="Calibri"/>
-          <w:b w:val="0"/>
-          <w:i w:val="0"/>
-          <w:smallCaps w:val="0"/>
-          <w:strike w:val="0"/>
-          <w:color w:val="000000"/>
-          <w:sz w:val="16"/>
-          <w:szCs w:val="16"/>
-          <w:u w:val="none"/>
-          <w:vertAlign w:val="baseline"/>
-        </w:rPr>
-      </w:pPr>
-      <w:r>
-        <w:rPr>
-          <w:rFonts w:ascii="Calibri" w:cs="Calibri" w:eastAsia="Calibri" w:hAnsi="Calibri"/>
-          <w:b w:val="0"/>
-          <w:i w:val="0"/>
-          <w:smallCaps w:val="0"/>
-          <w:strike w:val="0"/>
-          <w:color w:val="000000"/>
-          <w:sz w:val="16"/>
-          <w:szCs w:val="16"/>
-          <w:u w:val="none"/>
-          <w:vertAlign w:val="baseline"/>
-          <w:rtl w:val="0"/>
-        </w:rPr>
-        <w:t xml:space="preserve">[Descreva como será controlado o escopo do projeto. Saiba mais em </w:t>
-      </w:r>
-      <w:hyperlink r:id="rId23">
-        <w:r>
-          <w:rPr>
-            <w:rFonts w:ascii="Calibri" w:cs="Calibri" w:eastAsia="Calibri" w:hAnsi="Calibri"/>
-            <w:b w:val="0"/>
-            <w:i w:val="0"/>
-            <w:smallCaps w:val="0"/>
-            <w:strike w:val="0"/>
-            <w:color w:val="0000ff"/>
-            <w:sz w:val="16"/>
-            <w:szCs w:val="16"/>
-            <w:u w:val="single"/>
-            <w:vertAlign w:val="baseline"/>
-            <w:rtl w:val="0"/>
-          </w:rPr>
-          <w:t xml:space="preserve">Controlar o escopo</w:t>
-        </w:r>
-      </w:hyperlink>
-      <w:r>
-        <w:rPr>
-          <w:rFonts w:ascii="Calibri" w:cs="Calibri" w:eastAsia="Calibri" w:hAnsi="Calibri"/>
-          <w:b w:val="0"/>
-          <w:i w:val="0"/>
-          <w:smallCaps w:val="0"/>
-          <w:strike w:val="0"/>
-          <w:color w:val="000000"/>
-          <w:sz w:val="16"/>
-          <w:szCs w:val="16"/>
-          <w:u w:val="none"/>
-          <w:vertAlign w:val="baseline"/>
-          <w:rtl w:val="0"/>
-        </w:rPr>
-        <w:t xml:space="preserve">.]</w:t>
+        <w:t xml:space="preserve">O escopo será monitorado e controlado por parte do Gerente de Projeto, ele será o intermédio entre as solicitações de mudança e a mudança propriamente dita, analisando o seu impacto no escopo e no projeto, comunicando ao resto da equipe e obtendo o consenso e aprovação  para poder implementar tais mudanças.</w:t>
       </w:r>
     </w:p>
     <w:p>
@@ -5088,6 +4285,79 @@
           </w:p>
         </w:tc>
       </w:tr>
+      <w:tr>
+        <w:trPr>
+          <w:trHeight w:val="340" w:hRule="atLeast"/>
+        </w:trPr>
+        <w:tc>
+          <w:tcPr>
+            <w:vAlign w:val="center"/>
+          </w:tcPr>
+          <w:p>
+            <w:pPr>
+              <w:keepNext w:val="0"/>
+              <w:keepLines w:val="0"/>
+              <w:widowControl w:val="0"/>
+              <w:pBdr/>
+              <w:spacing w:after="0" w:before="0" w:line="240" w:lineRule="auto"/>
+              <w:ind w:left="0" w:right="0" w:firstLine="0"/>
+              <w:contextualSpacing w:val="0"/>
+              <w:jc w:val="left"/>
+              <w:rPr>
+                <w:rFonts w:ascii="Calibri" w:cs="Calibri" w:eastAsia="Calibri" w:hAnsi="Calibri"/>
+                <w:b w:val="0"/>
+                <w:i w:val="0"/>
+                <w:smallCaps w:val="0"/>
+                <w:strike w:val="0"/>
+                <w:color w:val="000000"/>
+                <w:sz w:val="22"/>
+                <w:szCs w:val="22"/>
+                <w:u w:val="none"/>
+                <w:vertAlign w:val="baseline"/>
+              </w:rPr>
+            </w:pPr>
+            <w:r>
+              <w:rPr>
+                <w:rtl w:val="0"/>
+              </w:rPr>
+            </w:r>
+          </w:p>
+        </w:tc>
+        <w:tc>
+          <w:tcPr>
+            <w:vAlign w:val="center"/>
+          </w:tcPr>
+          <w:p>
+            <w:pPr>
+              <w:pBdr/>
+              <w:contextualSpacing w:val="0"/>
+              <w:rPr/>
+            </w:pPr>
+            <w:r>
+              <w:rPr>
+                <w:rtl w:val="0"/>
+              </w:rPr>
+            </w:r>
+          </w:p>
+        </w:tc>
+        <w:tc>
+          <w:tcPr>
+            <w:vAlign w:val="center"/>
+          </w:tcPr>
+          <w:p>
+            <w:pPr>
+              <w:pBdr/>
+              <w:contextualSpacing w:val="0"/>
+              <w:rPr/>
+            </w:pPr>
+            <w:r>
+              <w:rPr>
+                <w:rtl w:val="0"/>
+              </w:rPr>
+            </w:r>
+          </w:p>
+        </w:tc>
+      </w:tr>
     </w:tbl>
     <w:p>
       <w:pPr>
@@ -5114,8 +4384,8 @@
       </w:r>
     </w:p>
     <w:sectPr>
-      <w:headerReference r:id="rId24" w:type="default"/>
-      <w:footerReference r:id="rId25" w:type="default"/>
+      <w:headerReference r:id="rId8" w:type="default"/>
+      <w:footerReference r:id="rId9" w:type="default"/>
       <w:pgSz w:h="16838" w:w="11906"/>
       <w:pgMar w:bottom="1440" w:top="1440" w:left="1440" w:right="1440" w:header="0"/>
       <w:pgNumType w:start="1"/>
@@ -6005,6 +5275,556 @@
   <w:abstractNum w:abstractNumId="3">
     <w:lvl w:ilvl="0">
       <w:start w:val="1"/>
+      <w:numFmt w:val="bullet"/>
+      <w:lvlText w:val="●"/>
+      <w:lvlJc w:val="left"/>
+      <w:pPr>
+        <w:ind w:left="720" w:firstLine="360"/>
+      </w:pPr>
+      <w:rPr>
+        <w:u w:val="none"/>
+      </w:rPr>
+    </w:lvl>
+    <w:lvl w:ilvl="1">
+      <w:start w:val="1"/>
+      <w:numFmt w:val="bullet"/>
+      <w:lvlText w:val="○"/>
+      <w:lvlJc w:val="left"/>
+      <w:pPr>
+        <w:ind w:left="1440" w:firstLine="1080"/>
+      </w:pPr>
+      <w:rPr>
+        <w:u w:val="none"/>
+      </w:rPr>
+    </w:lvl>
+    <w:lvl w:ilvl="2">
+      <w:start w:val="1"/>
+      <w:numFmt w:val="bullet"/>
+      <w:lvlText w:val="■"/>
+      <w:lvlJc w:val="left"/>
+      <w:pPr>
+        <w:ind w:left="2160" w:firstLine="1800"/>
+      </w:pPr>
+      <w:rPr>
+        <w:u w:val="none"/>
+      </w:rPr>
+    </w:lvl>
+    <w:lvl w:ilvl="3">
+      <w:start w:val="1"/>
+      <w:numFmt w:val="bullet"/>
+      <w:lvlText w:val="●"/>
+      <w:lvlJc w:val="left"/>
+      <w:pPr>
+        <w:ind w:left="2880" w:firstLine="2520"/>
+      </w:pPr>
+      <w:rPr>
+        <w:u w:val="none"/>
+      </w:rPr>
+    </w:lvl>
+    <w:lvl w:ilvl="4">
+      <w:start w:val="1"/>
+      <w:numFmt w:val="bullet"/>
+      <w:lvlText w:val="○"/>
+      <w:lvlJc w:val="left"/>
+      <w:pPr>
+        <w:ind w:left="3600" w:firstLine="3240"/>
+      </w:pPr>
+      <w:rPr>
+        <w:u w:val="none"/>
+      </w:rPr>
+    </w:lvl>
+    <w:lvl w:ilvl="5">
+      <w:start w:val="1"/>
+      <w:numFmt w:val="bullet"/>
+      <w:lvlText w:val="■"/>
+      <w:lvlJc w:val="left"/>
+      <w:pPr>
+        <w:ind w:left="4320" w:firstLine="3960"/>
+      </w:pPr>
+      <w:rPr>
+        <w:u w:val="none"/>
+      </w:rPr>
+    </w:lvl>
+    <w:lvl w:ilvl="6">
+      <w:start w:val="1"/>
+      <w:numFmt w:val="bullet"/>
+      <w:lvlText w:val="●"/>
+      <w:lvlJc w:val="left"/>
+      <w:pPr>
+        <w:ind w:left="5040" w:firstLine="4680"/>
+      </w:pPr>
+      <w:rPr>
+        <w:u w:val="none"/>
+      </w:rPr>
+    </w:lvl>
+    <w:lvl w:ilvl="7">
+      <w:start w:val="1"/>
+      <w:numFmt w:val="bullet"/>
+      <w:lvlText w:val="○"/>
+      <w:lvlJc w:val="left"/>
+      <w:pPr>
+        <w:ind w:left="5760" w:firstLine="5400"/>
+      </w:pPr>
+      <w:rPr>
+        <w:u w:val="none"/>
+      </w:rPr>
+    </w:lvl>
+    <w:lvl w:ilvl="8">
+      <w:start w:val="1"/>
+      <w:numFmt w:val="bullet"/>
+      <w:lvlText w:val="■"/>
+      <w:lvlJc w:val="left"/>
+      <w:pPr>
+        <w:ind w:left="6480" w:firstLine="6120"/>
+      </w:pPr>
+      <w:rPr>
+        <w:u w:val="none"/>
+      </w:rPr>
+    </w:lvl>
+  </w:abstractNum>
+  <w:abstractNum w:abstractNumId="4">
+    <w:lvl w:ilvl="0">
+      <w:start w:val="1"/>
+      <w:numFmt w:val="bullet"/>
+      <w:lvlText w:val="●"/>
+      <w:lvlJc w:val="left"/>
+      <w:pPr>
+        <w:ind w:left="720" w:firstLine="360"/>
+      </w:pPr>
+      <w:rPr>
+        <w:u w:val="none"/>
+      </w:rPr>
+    </w:lvl>
+    <w:lvl w:ilvl="1">
+      <w:start w:val="1"/>
+      <w:numFmt w:val="bullet"/>
+      <w:lvlText w:val="○"/>
+      <w:lvlJc w:val="left"/>
+      <w:pPr>
+        <w:ind w:left="1440" w:firstLine="1080"/>
+      </w:pPr>
+      <w:rPr>
+        <w:u w:val="none"/>
+      </w:rPr>
+    </w:lvl>
+    <w:lvl w:ilvl="2">
+      <w:start w:val="1"/>
+      <w:numFmt w:val="bullet"/>
+      <w:lvlText w:val="■"/>
+      <w:lvlJc w:val="left"/>
+      <w:pPr>
+        <w:ind w:left="2160" w:firstLine="1800"/>
+      </w:pPr>
+      <w:rPr>
+        <w:u w:val="none"/>
+      </w:rPr>
+    </w:lvl>
+    <w:lvl w:ilvl="3">
+      <w:start w:val="1"/>
+      <w:numFmt w:val="bullet"/>
+      <w:lvlText w:val="●"/>
+      <w:lvlJc w:val="left"/>
+      <w:pPr>
+        <w:ind w:left="2880" w:firstLine="2520"/>
+      </w:pPr>
+      <w:rPr>
+        <w:u w:val="none"/>
+      </w:rPr>
+    </w:lvl>
+    <w:lvl w:ilvl="4">
+      <w:start w:val="1"/>
+      <w:numFmt w:val="bullet"/>
+      <w:lvlText w:val="○"/>
+      <w:lvlJc w:val="left"/>
+      <w:pPr>
+        <w:ind w:left="3600" w:firstLine="3240"/>
+      </w:pPr>
+      <w:rPr>
+        <w:u w:val="none"/>
+      </w:rPr>
+    </w:lvl>
+    <w:lvl w:ilvl="5">
+      <w:start w:val="1"/>
+      <w:numFmt w:val="bullet"/>
+      <w:lvlText w:val="■"/>
+      <w:lvlJc w:val="left"/>
+      <w:pPr>
+        <w:ind w:left="4320" w:firstLine="3960"/>
+      </w:pPr>
+      <w:rPr>
+        <w:u w:val="none"/>
+      </w:rPr>
+    </w:lvl>
+    <w:lvl w:ilvl="6">
+      <w:start w:val="1"/>
+      <w:numFmt w:val="bullet"/>
+      <w:lvlText w:val="●"/>
+      <w:lvlJc w:val="left"/>
+      <w:pPr>
+        <w:ind w:left="5040" w:firstLine="4680"/>
+      </w:pPr>
+      <w:rPr>
+        <w:u w:val="none"/>
+      </w:rPr>
+    </w:lvl>
+    <w:lvl w:ilvl="7">
+      <w:start w:val="1"/>
+      <w:numFmt w:val="bullet"/>
+      <w:lvlText w:val="○"/>
+      <w:lvlJc w:val="left"/>
+      <w:pPr>
+        <w:ind w:left="5760" w:firstLine="5400"/>
+      </w:pPr>
+      <w:rPr>
+        <w:u w:val="none"/>
+      </w:rPr>
+    </w:lvl>
+    <w:lvl w:ilvl="8">
+      <w:start w:val="1"/>
+      <w:numFmt w:val="bullet"/>
+      <w:lvlText w:val="■"/>
+      <w:lvlJc w:val="left"/>
+      <w:pPr>
+        <w:ind w:left="6480" w:firstLine="6120"/>
+      </w:pPr>
+      <w:rPr>
+        <w:u w:val="none"/>
+      </w:rPr>
+    </w:lvl>
+  </w:abstractNum>
+  <w:abstractNum w:abstractNumId="5">
+    <w:lvl w:ilvl="0">
+      <w:start w:val="1"/>
+      <w:numFmt w:val="bullet"/>
+      <w:lvlText w:val="●"/>
+      <w:lvlJc w:val="left"/>
+      <w:pPr>
+        <w:ind w:left="720" w:firstLine="360"/>
+      </w:pPr>
+      <w:rPr>
+        <w:u w:val="none"/>
+      </w:rPr>
+    </w:lvl>
+    <w:lvl w:ilvl="1">
+      <w:start w:val="1"/>
+      <w:numFmt w:val="bullet"/>
+      <w:lvlText w:val="○"/>
+      <w:lvlJc w:val="left"/>
+      <w:pPr>
+        <w:ind w:left="1440" w:firstLine="1080"/>
+      </w:pPr>
+      <w:rPr>
+        <w:u w:val="none"/>
+      </w:rPr>
+    </w:lvl>
+    <w:lvl w:ilvl="2">
+      <w:start w:val="1"/>
+      <w:numFmt w:val="bullet"/>
+      <w:lvlText w:val="■"/>
+      <w:lvlJc w:val="left"/>
+      <w:pPr>
+        <w:ind w:left="2160" w:firstLine="1800"/>
+      </w:pPr>
+      <w:rPr>
+        <w:u w:val="none"/>
+      </w:rPr>
+    </w:lvl>
+    <w:lvl w:ilvl="3">
+      <w:start w:val="1"/>
+      <w:numFmt w:val="bullet"/>
+      <w:lvlText w:val="●"/>
+      <w:lvlJc w:val="left"/>
+      <w:pPr>
+        <w:ind w:left="2880" w:firstLine="2520"/>
+      </w:pPr>
+      <w:rPr>
+        <w:u w:val="none"/>
+      </w:rPr>
+    </w:lvl>
+    <w:lvl w:ilvl="4">
+      <w:start w:val="1"/>
+      <w:numFmt w:val="bullet"/>
+      <w:lvlText w:val="○"/>
+      <w:lvlJc w:val="left"/>
+      <w:pPr>
+        <w:ind w:left="3600" w:firstLine="3240"/>
+      </w:pPr>
+      <w:rPr>
+        <w:u w:val="none"/>
+      </w:rPr>
+    </w:lvl>
+    <w:lvl w:ilvl="5">
+      <w:start w:val="1"/>
+      <w:numFmt w:val="bullet"/>
+      <w:lvlText w:val="■"/>
+      <w:lvlJc w:val="left"/>
+      <w:pPr>
+        <w:ind w:left="4320" w:firstLine="3960"/>
+      </w:pPr>
+      <w:rPr>
+        <w:u w:val="none"/>
+      </w:rPr>
+    </w:lvl>
+    <w:lvl w:ilvl="6">
+      <w:start w:val="1"/>
+      <w:numFmt w:val="bullet"/>
+      <w:lvlText w:val="●"/>
+      <w:lvlJc w:val="left"/>
+      <w:pPr>
+        <w:ind w:left="5040" w:firstLine="4680"/>
+      </w:pPr>
+      <w:rPr>
+        <w:u w:val="none"/>
+      </w:rPr>
+    </w:lvl>
+    <w:lvl w:ilvl="7">
+      <w:start w:val="1"/>
+      <w:numFmt w:val="bullet"/>
+      <w:lvlText w:val="○"/>
+      <w:lvlJc w:val="left"/>
+      <w:pPr>
+        <w:ind w:left="5760" w:firstLine="5400"/>
+      </w:pPr>
+      <w:rPr>
+        <w:u w:val="none"/>
+      </w:rPr>
+    </w:lvl>
+    <w:lvl w:ilvl="8">
+      <w:start w:val="1"/>
+      <w:numFmt w:val="bullet"/>
+      <w:lvlText w:val="■"/>
+      <w:lvlJc w:val="left"/>
+      <w:pPr>
+        <w:ind w:left="6480" w:firstLine="6120"/>
+      </w:pPr>
+      <w:rPr>
+        <w:u w:val="none"/>
+      </w:rPr>
+    </w:lvl>
+  </w:abstractNum>
+  <w:abstractNum w:abstractNumId="6">
+    <w:lvl w:ilvl="0">
+      <w:start w:val="1"/>
+      <w:numFmt w:val="bullet"/>
+      <w:lvlText w:val="●"/>
+      <w:lvlJc w:val="left"/>
+      <w:pPr>
+        <w:ind w:left="720" w:firstLine="360"/>
+      </w:pPr>
+      <w:rPr>
+        <w:u w:val="none"/>
+      </w:rPr>
+    </w:lvl>
+    <w:lvl w:ilvl="1">
+      <w:start w:val="1"/>
+      <w:numFmt w:val="bullet"/>
+      <w:lvlText w:val="○"/>
+      <w:lvlJc w:val="left"/>
+      <w:pPr>
+        <w:ind w:left="1440" w:firstLine="1080"/>
+      </w:pPr>
+      <w:rPr>
+        <w:u w:val="none"/>
+      </w:rPr>
+    </w:lvl>
+    <w:lvl w:ilvl="2">
+      <w:start w:val="1"/>
+      <w:numFmt w:val="bullet"/>
+      <w:lvlText w:val="■"/>
+      <w:lvlJc w:val="left"/>
+      <w:pPr>
+        <w:ind w:left="2160" w:firstLine="1800"/>
+      </w:pPr>
+      <w:rPr>
+        <w:u w:val="none"/>
+      </w:rPr>
+    </w:lvl>
+    <w:lvl w:ilvl="3">
+      <w:start w:val="1"/>
+      <w:numFmt w:val="bullet"/>
+      <w:lvlText w:val="●"/>
+      <w:lvlJc w:val="left"/>
+      <w:pPr>
+        <w:ind w:left="2880" w:firstLine="2520"/>
+      </w:pPr>
+      <w:rPr>
+        <w:u w:val="none"/>
+      </w:rPr>
+    </w:lvl>
+    <w:lvl w:ilvl="4">
+      <w:start w:val="1"/>
+      <w:numFmt w:val="bullet"/>
+      <w:lvlText w:val="○"/>
+      <w:lvlJc w:val="left"/>
+      <w:pPr>
+        <w:ind w:left="3600" w:firstLine="3240"/>
+      </w:pPr>
+      <w:rPr>
+        <w:u w:val="none"/>
+      </w:rPr>
+    </w:lvl>
+    <w:lvl w:ilvl="5">
+      <w:start w:val="1"/>
+      <w:numFmt w:val="bullet"/>
+      <w:lvlText w:val="■"/>
+      <w:lvlJc w:val="left"/>
+      <w:pPr>
+        <w:ind w:left="4320" w:firstLine="3960"/>
+      </w:pPr>
+      <w:rPr>
+        <w:u w:val="none"/>
+      </w:rPr>
+    </w:lvl>
+    <w:lvl w:ilvl="6">
+      <w:start w:val="1"/>
+      <w:numFmt w:val="bullet"/>
+      <w:lvlText w:val="●"/>
+      <w:lvlJc w:val="left"/>
+      <w:pPr>
+        <w:ind w:left="5040" w:firstLine="4680"/>
+      </w:pPr>
+      <w:rPr>
+        <w:u w:val="none"/>
+      </w:rPr>
+    </w:lvl>
+    <w:lvl w:ilvl="7">
+      <w:start w:val="1"/>
+      <w:numFmt w:val="bullet"/>
+      <w:lvlText w:val="○"/>
+      <w:lvlJc w:val="left"/>
+      <w:pPr>
+        <w:ind w:left="5760" w:firstLine="5400"/>
+      </w:pPr>
+      <w:rPr>
+        <w:u w:val="none"/>
+      </w:rPr>
+    </w:lvl>
+    <w:lvl w:ilvl="8">
+      <w:start w:val="1"/>
+      <w:numFmt w:val="bullet"/>
+      <w:lvlText w:val="■"/>
+      <w:lvlJc w:val="left"/>
+      <w:pPr>
+        <w:ind w:left="6480" w:firstLine="6120"/>
+      </w:pPr>
+      <w:rPr>
+        <w:u w:val="none"/>
+      </w:rPr>
+    </w:lvl>
+  </w:abstractNum>
+  <w:abstractNum w:abstractNumId="7">
+    <w:lvl w:ilvl="0">
+      <w:start w:val="1"/>
+      <w:numFmt w:val="bullet"/>
+      <w:lvlText w:val="●"/>
+      <w:lvlJc w:val="left"/>
+      <w:pPr>
+        <w:ind w:left="720" w:firstLine="360"/>
+      </w:pPr>
+      <w:rPr>
+        <w:u w:val="none"/>
+      </w:rPr>
+    </w:lvl>
+    <w:lvl w:ilvl="1">
+      <w:start w:val="1"/>
+      <w:numFmt w:val="bullet"/>
+      <w:lvlText w:val="○"/>
+      <w:lvlJc w:val="left"/>
+      <w:pPr>
+        <w:ind w:left="1440" w:firstLine="1080"/>
+      </w:pPr>
+      <w:rPr>
+        <w:u w:val="none"/>
+      </w:rPr>
+    </w:lvl>
+    <w:lvl w:ilvl="2">
+      <w:start w:val="1"/>
+      <w:numFmt w:val="bullet"/>
+      <w:lvlText w:val="■"/>
+      <w:lvlJc w:val="left"/>
+      <w:pPr>
+        <w:ind w:left="2160" w:firstLine="1800"/>
+      </w:pPr>
+      <w:rPr>
+        <w:u w:val="none"/>
+      </w:rPr>
+    </w:lvl>
+    <w:lvl w:ilvl="3">
+      <w:start w:val="1"/>
+      <w:numFmt w:val="bullet"/>
+      <w:lvlText w:val="●"/>
+      <w:lvlJc w:val="left"/>
+      <w:pPr>
+        <w:ind w:left="2880" w:firstLine="2520"/>
+      </w:pPr>
+      <w:rPr>
+        <w:u w:val="none"/>
+      </w:rPr>
+    </w:lvl>
+    <w:lvl w:ilvl="4">
+      <w:start w:val="1"/>
+      <w:numFmt w:val="bullet"/>
+      <w:lvlText w:val="○"/>
+      <w:lvlJc w:val="left"/>
+      <w:pPr>
+        <w:ind w:left="3600" w:firstLine="3240"/>
+      </w:pPr>
+      <w:rPr>
+        <w:u w:val="none"/>
+      </w:rPr>
+    </w:lvl>
+    <w:lvl w:ilvl="5">
+      <w:start w:val="1"/>
+      <w:numFmt w:val="bullet"/>
+      <w:lvlText w:val="■"/>
+      <w:lvlJc w:val="left"/>
+      <w:pPr>
+        <w:ind w:left="4320" w:firstLine="3960"/>
+      </w:pPr>
+      <w:rPr>
+        <w:u w:val="none"/>
+      </w:rPr>
+    </w:lvl>
+    <w:lvl w:ilvl="6">
+      <w:start w:val="1"/>
+      <w:numFmt w:val="bullet"/>
+      <w:lvlText w:val="●"/>
+      <w:lvlJc w:val="left"/>
+      <w:pPr>
+        <w:ind w:left="5040" w:firstLine="4680"/>
+      </w:pPr>
+      <w:rPr>
+        <w:u w:val="none"/>
+      </w:rPr>
+    </w:lvl>
+    <w:lvl w:ilvl="7">
+      <w:start w:val="1"/>
+      <w:numFmt w:val="bullet"/>
+      <w:lvlText w:val="○"/>
+      <w:lvlJc w:val="left"/>
+      <w:pPr>
+        <w:ind w:left="5760" w:firstLine="5400"/>
+      </w:pPr>
+      <w:rPr>
+        <w:u w:val="none"/>
+      </w:rPr>
+    </w:lvl>
+    <w:lvl w:ilvl="8">
+      <w:start w:val="1"/>
+      <w:numFmt w:val="bullet"/>
+      <w:lvlText w:val="■"/>
+      <w:lvlJc w:val="left"/>
+      <w:pPr>
+        <w:ind w:left="6480" w:firstLine="6120"/>
+      </w:pPr>
+      <w:rPr>
+        <w:u w:val="none"/>
+      </w:rPr>
+    </w:lvl>
+  </w:abstractNum>
+  <w:abstractNum w:abstractNumId="8">
+    <w:lvl w:ilvl="0">
+      <w:start w:val="1"/>
       <w:numFmt w:val="decimal"/>
       <w:lvlText w:val="%1"/>
       <w:lvlJc w:val="left"/>
@@ -6102,6 +5922,21 @@
   </w:num>
   <w:num w:numId="3">
     <w:abstractNumId w:val="3"/>
+  </w:num>
+  <w:num w:numId="4">
+    <w:abstractNumId w:val="4"/>
+  </w:num>
+  <w:num w:numId="5">
+    <w:abstractNumId w:val="5"/>
+  </w:num>
+  <w:num w:numId="6">
+    <w:abstractNumId w:val="6"/>
+  </w:num>
+  <w:num w:numId="7">
+    <w:abstractNumId w:val="7"/>
+  </w:num>
+  <w:num w:numId="8">
+    <w:abstractNumId w:val="8"/>
   </w:num>
 </w:numbering>
 </file>

</xml_diff>